<commit_message>
MOre changes to challenges file...
</commit_message>
<xml_diff>
--- a/fundamentals/search_and_sort/search_and_sort_challenges.docx
+++ b/fundamentals/search_and_sort/search_and_sort_challenges.docx
@@ -159,22 +159,7 @@
         <w:t>locate and</w:t>
       </w:r>
       <w:r>
-        <w:t xml:space="preserve"> </w:t>
-      </w:r>
-      <w:r>
-        <w:t xml:space="preserve">returns </w:t>
-      </w:r>
-      <w:r>
-        <w:t>the index</w:t>
-      </w:r>
-      <w:r>
-        <w:t xml:space="preserve"> </w:t>
-      </w:r>
-      <w:r>
-        <w:t>of that value</w:t>
-      </w:r>
-      <w:r>
-        <w:t>.</w:t>
+        <w:t xml:space="preserve"> returns the index of that value.</w:t>
       </w:r>
       <w:r>
         <w:t xml:space="preserve"> If the </w:t>
@@ -203,44 +188,297 @@
         <w:pStyle w:val="Heading2"/>
       </w:pPr>
       <w:r>
-        <w:t>Linear Search:</w:t>
+        <w:rPr>
+          <w:noProof/>
+        </w:rPr>
+        <w:drawing>
+          <wp:inline distT="0" distB="0" distL="0" distR="0" wp14:anchorId="0088B951" wp14:editId="5E582842">
+            <wp:extent cx="5710555" cy="3813175"/>
+            <wp:effectExtent l="0" t="0" r="4445" b="0"/>
+            <wp:docPr id="809517159" name="Picture 7" descr="Binary Vs Linear Search Animated Gifs"/>
+            <wp:cNvGraphicFramePr>
+              <a:graphicFrameLocks xmlns:a="http://schemas.openxmlformats.org/drawingml/2006/main" noChangeAspect="1"/>
+            </wp:cNvGraphicFramePr>
+            <a:graphic xmlns:a="http://schemas.openxmlformats.org/drawingml/2006/main">
+              <a:graphicData uri="http://schemas.openxmlformats.org/drawingml/2006/picture">
+                <pic:pic xmlns:pic="http://schemas.openxmlformats.org/drawingml/2006/picture">
+                  <pic:nvPicPr>
+                    <pic:cNvPr id="0" name="Picture 16" descr="Binary Vs Linear Search Animated Gifs"/>
+                    <pic:cNvPicPr>
+                      <a:picLocks noChangeAspect="1" noChangeArrowheads="1"/>
+                    </pic:cNvPicPr>
+                  </pic:nvPicPr>
+                  <pic:blipFill>
+                    <a:blip r:embed="rId5">
+                      <a:extLst>
+                        <a:ext uri="{28A0092B-C50C-407E-A947-70E740481C1C}">
+                          <a14:useLocalDpi xmlns:a14="http://schemas.microsoft.com/office/drawing/2010/main" val="0"/>
+                        </a:ext>
+                      </a:extLst>
+                    </a:blip>
+                    <a:srcRect/>
+                    <a:stretch>
+                      <a:fillRect/>
+                    </a:stretch>
+                  </pic:blipFill>
+                  <pic:spPr bwMode="auto">
+                    <a:xfrm>
+                      <a:off x="0" y="0"/>
+                      <a:ext cx="5710555" cy="3813175"/>
+                    </a:xfrm>
+                    <a:prstGeom prst="rect">
+                      <a:avLst/>
+                    </a:prstGeom>
+                    <a:noFill/>
+                    <a:ln>
+                      <a:noFill/>
+                    </a:ln>
+                  </pic:spPr>
+                </pic:pic>
+              </a:graphicData>
+            </a:graphic>
+          </wp:inline>
+        </w:drawing>
       </w:r>
     </w:p>
     <w:p>
-      <w:r>
-        <w:t>Sequentially searches for an element in a list.</w:t>
-      </w:r>
-      <w:r>
-        <w:t xml:space="preserve"> </w:t>
-      </w:r>
-      <w:r>
-        <w:t>Simple but not efficient for large datasets.</w:t>
+      <w:pPr>
+        <w:pStyle w:val="Heading2"/>
+      </w:pPr>
+      <w:r>
+        <w:t>Linear</w:t>
+      </w:r>
+      <w:r>
+        <w:t>/sequential</w:t>
+      </w:r>
+      <w:r>
+        <w:t xml:space="preserve"> Search:</w:t>
       </w:r>
     </w:p>
     <w:p>
-      <w:pPr>
-        <w:pStyle w:val="Heading2"/>
-      </w:pPr>
-      <w:r>
-        <w:t>Binary Search:</w:t>
+      <w:r>
+        <w:t>A simple search algorithm that iterates through each element in a list until it finds the target value or reaches the end of the list.</w:t>
       </w:r>
     </w:p>
     <w:p>
-      <w:r>
-        <w:t>Efficiently searches sorted arrays by dividing the search interval.</w:t>
-      </w:r>
-      <w:r>
-        <w:t xml:space="preserve"> </w:t>
-      </w:r>
-      <w:r>
-        <w:t>Reduces search time compared to linear search.</w:t>
+      <w:pPr>
+        <w:pStyle w:val="Heading2"/>
+      </w:pPr>
+      <w:r>
+        <w:t>Binary Search:</w:t>
       </w:r>
     </w:p>
     <w:p>
+      <w:r>
+        <w:t xml:space="preserve">An efficient search algorithm </w:t>
+      </w:r>
+      <w:r>
+        <w:rPr>
+          <w:b/>
+          <w:bCs/>
+        </w:rPr>
+        <w:t>for sorted lists</w:t>
+      </w:r>
+      <w:r>
+        <w:t>, which repeatedly divides the search range in half.</w:t>
+      </w:r>
+    </w:p>
+    <w:p>
+      <w:pPr>
+        <w:pStyle w:val="Heading2"/>
+      </w:pPr>
+      <w:r>
+        <w:rPr>
+          <w:noProof/>
+        </w:rPr>
+        <w:lastRenderedPageBreak/>
+        <w:drawing>
+          <wp:inline distT="0" distB="0" distL="0" distR="0" wp14:anchorId="5A369ED3" wp14:editId="43BE4E28">
+            <wp:extent cx="6099175" cy="3174365"/>
+            <wp:effectExtent l="0" t="0" r="0" b="6985"/>
+            <wp:docPr id="1618539743" name="Picture 8" descr="A quick explanation of DFS &amp; BFS (Depth First Search &amp; Breadth-First  Search) | by Sebastian De Lima | Analytics Vidhya | Medium"/>
+            <wp:cNvGraphicFramePr>
+              <a:graphicFrameLocks xmlns:a="http://schemas.openxmlformats.org/drawingml/2006/main" noChangeAspect="1"/>
+            </wp:cNvGraphicFramePr>
+            <a:graphic xmlns:a="http://schemas.openxmlformats.org/drawingml/2006/main">
+              <a:graphicData uri="http://schemas.openxmlformats.org/drawingml/2006/picture">
+                <pic:pic xmlns:pic="http://schemas.openxmlformats.org/drawingml/2006/picture">
+                  <pic:nvPicPr>
+                    <pic:cNvPr id="0" name="Picture 18" descr="A quick explanation of DFS &amp; BFS (Depth First Search &amp; Breadth-First  Search) | by Sebastian De Lima | Analytics Vidhya | Medium"/>
+                    <pic:cNvPicPr>
+                      <a:picLocks noChangeAspect="1" noChangeArrowheads="1"/>
+                    </pic:cNvPicPr>
+                  </pic:nvPicPr>
+                  <pic:blipFill>
+                    <a:blip r:embed="rId6">
+                      <a:extLst>
+                        <a:ext uri="{28A0092B-C50C-407E-A947-70E740481C1C}">
+                          <a14:useLocalDpi xmlns:a14="http://schemas.microsoft.com/office/drawing/2010/main" val="0"/>
+                        </a:ext>
+                      </a:extLst>
+                    </a:blip>
+                    <a:srcRect/>
+                    <a:stretch>
+                      <a:fillRect/>
+                    </a:stretch>
+                  </pic:blipFill>
+                  <pic:spPr bwMode="auto">
+                    <a:xfrm>
+                      <a:off x="0" y="0"/>
+                      <a:ext cx="6099175" cy="3174365"/>
+                    </a:xfrm>
+                    <a:prstGeom prst="rect">
+                      <a:avLst/>
+                    </a:prstGeom>
+                    <a:noFill/>
+                    <a:ln>
+                      <a:noFill/>
+                    </a:ln>
+                  </pic:spPr>
+                </pic:pic>
+              </a:graphicData>
+            </a:graphic>
+          </wp:inline>
+        </w:drawing>
+      </w:r>
+    </w:p>
+    <w:p>
+      <w:pPr>
+        <w:pStyle w:val="Heading2"/>
+      </w:pPr>
+      <w:r>
+        <w:t>Depth-</w:t>
+      </w:r>
+      <w:r>
+        <w:t xml:space="preserve">first Search (DFS): </w:t>
+      </w:r>
+    </w:p>
+    <w:p>
+      <w:r>
+        <w:t xml:space="preserve">Explores </w:t>
+      </w:r>
+      <w:r>
+        <w:rPr>
+          <w:b/>
+          <w:bCs/>
+        </w:rPr>
+        <w:t xml:space="preserve">tree or graph </w:t>
+      </w:r>
+      <w:r>
+        <w:t>structures by going as deep as possible along each branch before backtracking.</w:t>
+      </w:r>
+    </w:p>
+    <w:p>
+      <w:pPr>
+        <w:pStyle w:val="Heading2"/>
+      </w:pPr>
+      <w:r>
+        <w:t>Breadth-first Search (BFS):</w:t>
+      </w:r>
+    </w:p>
+    <w:p>
+      <w:r>
+        <w:t xml:space="preserve">Explores </w:t>
+      </w:r>
+      <w:r>
+        <w:rPr>
+          <w:b/>
+          <w:bCs/>
+        </w:rPr>
+        <w:t>tree or graph</w:t>
+      </w:r>
+      <w:r>
+        <w:t xml:space="preserve"> structures by visiting all vertices at the current depth before moving on to the next level.</w:t>
+      </w:r>
+    </w:p>
+    <w:p>
+      <w:pPr>
+        <w:pStyle w:val="Heading2"/>
+      </w:pPr>
+      <w:r>
+        <w:t>Binary Tree Search</w:t>
+      </w:r>
+      <w:r>
+        <w:t>:</w:t>
+      </w:r>
+    </w:p>
+    <w:p>
+      <w:r>
+        <w:t>The search in a binary tree involves comparing the target value with the values in the nodes and navigating left or right based on the comparison until the target is found or the search reaches a leaf node.</w:t>
+      </w:r>
+    </w:p>
+    <w:p>
+      <w:pPr>
+        <w:rPr>
+          <w:rFonts w:asciiTheme="majorHAnsi" w:eastAsiaTheme="majorEastAsia" w:hAnsiTheme="majorHAnsi" w:cstheme="majorBidi"/>
+          <w:color w:val="B35E06" w:themeColor="accent1" w:themeShade="BF"/>
+          <w:sz w:val="32"/>
+          <w:szCs w:val="32"/>
+        </w:rPr>
+      </w:pPr>
+      <w:r>
+        <w:rPr>
+          <w:noProof/>
+        </w:rPr>
+        <w:drawing>
+          <wp:inline distT="0" distB="0" distL="0" distR="0" wp14:anchorId="7402EB16" wp14:editId="03BA495E">
+            <wp:extent cx="4287520" cy="3605530"/>
+            <wp:effectExtent l="0" t="0" r="0" b="0"/>
+            <wp:docPr id="263333252" name="Picture 5" descr="Binary Search Trees - Data Structures Handbook"/>
+            <wp:cNvGraphicFramePr>
+              <a:graphicFrameLocks xmlns:a="http://schemas.openxmlformats.org/drawingml/2006/main" noChangeAspect="1"/>
+            </wp:cNvGraphicFramePr>
+            <a:graphic xmlns:a="http://schemas.openxmlformats.org/drawingml/2006/main">
+              <a:graphicData uri="http://schemas.openxmlformats.org/drawingml/2006/picture">
+                <pic:pic xmlns:pic="http://schemas.openxmlformats.org/drawingml/2006/picture">
+                  <pic:nvPicPr>
+                    <pic:cNvPr id="0" name="Picture 12" descr="Binary Search Trees - Data Structures Handbook"/>
+                    <pic:cNvPicPr>
+                      <a:picLocks noChangeAspect="1" noChangeArrowheads="1"/>
+                    </pic:cNvPicPr>
+                  </pic:nvPicPr>
+                  <pic:blipFill>
+                    <a:blip r:embed="rId7">
+                      <a:extLst>
+                        <a:ext uri="{28A0092B-C50C-407E-A947-70E740481C1C}">
+                          <a14:useLocalDpi xmlns:a14="http://schemas.microsoft.com/office/drawing/2010/main" val="0"/>
+                        </a:ext>
+                      </a:extLst>
+                    </a:blip>
+                    <a:srcRect/>
+                    <a:stretch>
+                      <a:fillRect/>
+                    </a:stretch>
+                  </pic:blipFill>
+                  <pic:spPr bwMode="auto">
+                    <a:xfrm>
+                      <a:off x="0" y="0"/>
+                      <a:ext cx="4287520" cy="3605530"/>
+                    </a:xfrm>
+                    <a:prstGeom prst="rect">
+                      <a:avLst/>
+                    </a:prstGeom>
+                    <a:noFill/>
+                    <a:ln>
+                      <a:noFill/>
+                    </a:ln>
+                  </pic:spPr>
+                </pic:pic>
+              </a:graphicData>
+            </a:graphic>
+          </wp:inline>
+        </w:drawing>
+      </w:r>
+      <w:r>
+        <w:br w:type="page"/>
+      </w:r>
+    </w:p>
+    <w:p>
       <w:pPr>
         <w:pStyle w:val="Heading1"/>
       </w:pPr>
       <w:r>
+        <w:lastRenderedPageBreak/>
         <w:t>Sort</w:t>
       </w:r>
     </w:p>
@@ -265,13 +503,7 @@
     </w:p>
     <w:p>
       <w:r>
-        <w:t>Repeatedly steps through the list, compares adjacent elements, and swaps them if they are in the wrong order.</w:t>
-      </w:r>
-      <w:r>
-        <w:t xml:space="preserve"> </w:t>
-      </w:r>
-      <w:r>
-        <w:t>Simple but not efficient for large datasets.</w:t>
+        <w:t>Repeatedly steps through the list, compares adjacent elements, and swaps them if they are in the wrong order. Simple but not efficient for large datasets.</w:t>
       </w:r>
     </w:p>
     <w:p>
@@ -284,13 +516,7 @@
     </w:p>
     <w:p>
       <w:r>
-        <w:t>Divides the list into a sorted and an unsorted region, repeatedly selects the smallest element from the unsorted region, and swaps it with the first element of the unsorted region.</w:t>
-      </w:r>
-      <w:r>
-        <w:t xml:space="preserve"> </w:t>
-      </w:r>
-      <w:r>
-        <w:t>Simple but not efficient for large datasets.</w:t>
+        <w:t>Divides the list into a sorted and an unsorted region, repeatedly selects the smallest element from the unsorted region, and swaps it with the first element of the unsorted region. Simple but not efficient for large datasets.</w:t>
       </w:r>
     </w:p>
     <w:p>
@@ -393,7 +619,6 @@
         </w:rPr>
       </w:pPr>
       <w:r>
-        <w:lastRenderedPageBreak/>
         <w:br w:type="page"/>
       </w:r>
     </w:p>
@@ -471,177 +696,6 @@
                       <pic:pic xmlns:pic="http://schemas.openxmlformats.org/drawingml/2006/picture">
                         <pic:nvPicPr>
                           <pic:cNvPr id="405429732" name="Picture 6" descr="A screenshot of a number game&#10;&#10;Description automatically generated"/>
-                          <pic:cNvPicPr/>
-                        </pic:nvPicPr>
-                        <pic:blipFill>
-                          <a:blip r:embed="rId5" cstate="print">
-                            <a:extLst>
-                              <a:ext uri="{28A0092B-C50C-407E-A947-70E740481C1C}">
-                                <a14:useLocalDpi xmlns:a14="http://schemas.microsoft.com/office/drawing/2010/main" val="0"/>
-                              </a:ext>
-                            </a:extLst>
-                          </a:blip>
-                          <a:stretch>
-                            <a:fillRect/>
-                          </a:stretch>
-                        </pic:blipFill>
-                        <pic:spPr>
-                          <a:xfrm>
-                            <a:off x="0" y="0"/>
-                            <a:ext cx="1368555" cy="1368555"/>
-                          </a:xfrm>
-                          <a:prstGeom prst="rect">
-                            <a:avLst/>
-                          </a:prstGeom>
-                        </pic:spPr>
-                      </pic:pic>
-                    </a:graphicData>
-                  </a:graphic>
-                </wp:inline>
-              </w:drawing>
-            </w:r>
-          </w:p>
-        </w:tc>
-        <w:tc>
-          <w:tcPr>
-            <w:tcW w:w="2614" w:type="dxa"/>
-            <w:vAlign w:val="center"/>
-          </w:tcPr>
-          <w:p>
-            <w:pPr>
-              <w:jc w:val="center"/>
-            </w:pPr>
-            <w:r>
-              <w:rPr>
-                <w:noProof/>
-              </w:rPr>
-              <w:drawing>
-                <wp:inline distT="0" distB="0" distL="0" distR="0" wp14:anchorId="1840DF89" wp14:editId="42925024">
-                  <wp:extent cx="1368555" cy="1368555"/>
-                  <wp:effectExtent l="0" t="0" r="3175" b="3175"/>
-                  <wp:docPr id="822461759" name="Picture 7" descr="A screenshot of a number game&#10;&#10;Description automatically generated"/>
-                  <wp:cNvGraphicFramePr>
-                    <a:graphicFrameLocks xmlns:a="http://schemas.openxmlformats.org/drawingml/2006/main" noChangeAspect="1"/>
-                  </wp:cNvGraphicFramePr>
-                  <a:graphic xmlns:a="http://schemas.openxmlformats.org/drawingml/2006/main">
-                    <a:graphicData uri="http://schemas.openxmlformats.org/drawingml/2006/picture">
-                      <pic:pic xmlns:pic="http://schemas.openxmlformats.org/drawingml/2006/picture">
-                        <pic:nvPicPr>
-                          <pic:cNvPr id="822461759" name="Picture 7" descr="A screenshot of a number game&#10;&#10;Description automatically generated"/>
-                          <pic:cNvPicPr/>
-                        </pic:nvPicPr>
-                        <pic:blipFill>
-                          <a:blip r:embed="rId6" cstate="print">
-                            <a:extLst>
-                              <a:ext uri="{28A0092B-C50C-407E-A947-70E740481C1C}">
-                                <a14:useLocalDpi xmlns:a14="http://schemas.microsoft.com/office/drawing/2010/main" val="0"/>
-                              </a:ext>
-                            </a:extLst>
-                          </a:blip>
-                          <a:stretch>
-                            <a:fillRect/>
-                          </a:stretch>
-                        </pic:blipFill>
-                        <pic:spPr>
-                          <a:xfrm>
-                            <a:off x="0" y="0"/>
-                            <a:ext cx="1368555" cy="1368555"/>
-                          </a:xfrm>
-                          <a:prstGeom prst="rect">
-                            <a:avLst/>
-                          </a:prstGeom>
-                        </pic:spPr>
-                      </pic:pic>
-                    </a:graphicData>
-                  </a:graphic>
-                </wp:inline>
-              </w:drawing>
-            </w:r>
-          </w:p>
-        </w:tc>
-        <w:tc>
-          <w:tcPr>
-            <w:tcW w:w="2614" w:type="dxa"/>
-            <w:vAlign w:val="center"/>
-          </w:tcPr>
-          <w:p>
-            <w:pPr>
-              <w:jc w:val="center"/>
-            </w:pPr>
-            <w:r>
-              <w:rPr>
-                <w:noProof/>
-              </w:rPr>
-              <w:drawing>
-                <wp:inline distT="0" distB="0" distL="0" distR="0" wp14:anchorId="4240EA26" wp14:editId="441A4B89">
-                  <wp:extent cx="1368555" cy="1368555"/>
-                  <wp:effectExtent l="0" t="0" r="3175" b="3175"/>
-                  <wp:docPr id="1688145968" name="Picture 8" descr="A screenshot of a game&#10;&#10;Description automatically generated"/>
-                  <wp:cNvGraphicFramePr>
-                    <a:graphicFrameLocks xmlns:a="http://schemas.openxmlformats.org/drawingml/2006/main" noChangeAspect="1"/>
-                  </wp:cNvGraphicFramePr>
-                  <a:graphic xmlns:a="http://schemas.openxmlformats.org/drawingml/2006/main">
-                    <a:graphicData uri="http://schemas.openxmlformats.org/drawingml/2006/picture">
-                      <pic:pic xmlns:pic="http://schemas.openxmlformats.org/drawingml/2006/picture">
-                        <pic:nvPicPr>
-                          <pic:cNvPr id="1688145968" name="Picture 8" descr="A screenshot of a game&#10;&#10;Description automatically generated"/>
-                          <pic:cNvPicPr/>
-                        </pic:nvPicPr>
-                        <pic:blipFill>
-                          <a:blip r:embed="rId7" cstate="print">
-                            <a:extLst>
-                              <a:ext uri="{28A0092B-C50C-407E-A947-70E740481C1C}">
-                                <a14:useLocalDpi xmlns:a14="http://schemas.microsoft.com/office/drawing/2010/main" val="0"/>
-                              </a:ext>
-                            </a:extLst>
-                          </a:blip>
-                          <a:stretch>
-                            <a:fillRect/>
-                          </a:stretch>
-                        </pic:blipFill>
-                        <pic:spPr>
-                          <a:xfrm>
-                            <a:off x="0" y="0"/>
-                            <a:ext cx="1368555" cy="1368555"/>
-                          </a:xfrm>
-                          <a:prstGeom prst="rect">
-                            <a:avLst/>
-                          </a:prstGeom>
-                        </pic:spPr>
-                      </pic:pic>
-                    </a:graphicData>
-                  </a:graphic>
-                </wp:inline>
-              </w:drawing>
-            </w:r>
-          </w:p>
-        </w:tc>
-        <w:tc>
-          <w:tcPr>
-            <w:tcW w:w="2614" w:type="dxa"/>
-            <w:vAlign w:val="center"/>
-          </w:tcPr>
-          <w:p>
-            <w:pPr>
-              <w:jc w:val="center"/>
-            </w:pPr>
-            <w:r>
-              <w:rPr>
-                <w:noProof/>
-              </w:rPr>
-              <w:drawing>
-                <wp:inline distT="0" distB="0" distL="0" distR="0" wp14:anchorId="32C9455A" wp14:editId="61BA40D9">
-                  <wp:extent cx="1368555" cy="1368555"/>
-                  <wp:effectExtent l="0" t="0" r="3175" b="3175"/>
-                  <wp:docPr id="1883800082" name="Picture 9" descr="A screenshot of a number game&#10;&#10;Description automatically generated"/>
-                  <wp:cNvGraphicFramePr>
-                    <a:graphicFrameLocks xmlns:a="http://schemas.openxmlformats.org/drawingml/2006/main" noChangeAspect="1"/>
-                  </wp:cNvGraphicFramePr>
-                  <a:graphic xmlns:a="http://schemas.openxmlformats.org/drawingml/2006/main">
-                    <a:graphicData uri="http://schemas.openxmlformats.org/drawingml/2006/picture">
-                      <pic:pic xmlns:pic="http://schemas.openxmlformats.org/drawingml/2006/picture">
-                        <pic:nvPicPr>
-                          <pic:cNvPr id="1883800082" name="Picture 9" descr="A screenshot of a number game&#10;&#10;Description automatically generated"/>
                           <pic:cNvPicPr/>
                         </pic:nvPicPr>
                         <pic:blipFill>
@@ -673,136 +727,6 @@
             </w:r>
           </w:p>
         </w:tc>
-      </w:tr>
-      <w:tr>
-        <w:trPr>
-          <w:trHeight w:val="430"/>
-        </w:trPr>
-        <w:tc>
-          <w:tcPr>
-            <w:tcW w:w="2614" w:type="dxa"/>
-            <w:vAlign w:val="center"/>
-          </w:tcPr>
-          <w:p>
-            <w:pPr>
-              <w:jc w:val="center"/>
-              <w:rPr>
-                <w:sz w:val="20"/>
-                <w:szCs w:val="18"/>
-              </w:rPr>
-            </w:pPr>
-            <w:r>
-              <w:rPr>
-                <w:sz w:val="20"/>
-                <w:szCs w:val="18"/>
-              </w:rPr>
-              <w:t>Top-left to bottom-right</w:t>
-            </w:r>
-          </w:p>
-        </w:tc>
-        <w:tc>
-          <w:tcPr>
-            <w:tcW w:w="2614" w:type="dxa"/>
-            <w:vAlign w:val="center"/>
-          </w:tcPr>
-          <w:p>
-            <w:pPr>
-              <w:jc w:val="center"/>
-              <w:rPr>
-                <w:sz w:val="20"/>
-                <w:szCs w:val="18"/>
-              </w:rPr>
-            </w:pPr>
-            <w:r>
-              <w:rPr>
-                <w:sz w:val="20"/>
-                <w:szCs w:val="18"/>
-              </w:rPr>
-              <w:t>Top-right to bottom-left</w:t>
-            </w:r>
-          </w:p>
-        </w:tc>
-        <w:tc>
-          <w:tcPr>
-            <w:tcW w:w="2614" w:type="dxa"/>
-            <w:vAlign w:val="center"/>
-          </w:tcPr>
-          <w:p>
-            <w:pPr>
-              <w:jc w:val="center"/>
-              <w:rPr>
-                <w:sz w:val="20"/>
-                <w:szCs w:val="18"/>
-              </w:rPr>
-            </w:pPr>
-            <w:r>
-              <w:rPr>
-                <w:sz w:val="20"/>
-                <w:szCs w:val="18"/>
-              </w:rPr>
-              <w:t>Bottom-right to top-left</w:t>
-            </w:r>
-          </w:p>
-        </w:tc>
-        <w:tc>
-          <w:tcPr>
-            <w:tcW w:w="2614" w:type="dxa"/>
-            <w:vAlign w:val="center"/>
-          </w:tcPr>
-          <w:p>
-            <w:pPr>
-              <w:jc w:val="center"/>
-              <w:rPr>
-                <w:sz w:val="20"/>
-                <w:szCs w:val="18"/>
-              </w:rPr>
-            </w:pPr>
-            <w:r>
-              <w:rPr>
-                <w:sz w:val="20"/>
-                <w:szCs w:val="18"/>
-              </w:rPr>
-              <w:t>Bottom-left to top-right</w:t>
-            </w:r>
-          </w:p>
-        </w:tc>
-      </w:tr>
-    </w:tbl>
-    <w:p>
-      <w:pPr>
-        <w:pStyle w:val="Heading2"/>
-      </w:pPr>
-      <w:r>
-        <w:t>Colu</w:t>
-      </w:r>
-      <w:r>
-        <w:t>mn-wise traversal (column by column)</w:t>
-      </w:r>
-    </w:p>
-    <w:tbl>
-      <w:tblPr>
-        <w:tblStyle w:val="TableGrid"/>
-        <w:tblW w:w="0" w:type="auto"/>
-        <w:tblBorders>
-          <w:top w:val="single" w:sz="4" w:space="0" w:color="808080" w:themeColor="background1" w:themeShade="80"/>
-          <w:left w:val="single" w:sz="4" w:space="0" w:color="808080" w:themeColor="background1" w:themeShade="80"/>
-          <w:bottom w:val="single" w:sz="4" w:space="0" w:color="808080" w:themeColor="background1" w:themeShade="80"/>
-          <w:right w:val="single" w:sz="4" w:space="0" w:color="808080" w:themeColor="background1" w:themeShade="80"/>
-          <w:insideH w:val="single" w:sz="4" w:space="0" w:color="808080" w:themeColor="background1" w:themeShade="80"/>
-          <w:insideV w:val="single" w:sz="4" w:space="0" w:color="808080" w:themeColor="background1" w:themeShade="80"/>
-        </w:tblBorders>
-        <w:tblLook w:val="04A0" w:firstRow="1" w:lastRow="0" w:firstColumn="1" w:lastColumn="0" w:noHBand="0" w:noVBand="1"/>
-      </w:tblPr>
-      <w:tblGrid>
-        <w:gridCol w:w="2614"/>
-        <w:gridCol w:w="2614"/>
-        <w:gridCol w:w="2614"/>
-        <w:gridCol w:w="2614"/>
-      </w:tblGrid>
-      <w:tr>
-        <w:trPr>
-          <w:trHeight w:val="2426"/>
-        </w:trPr>
         <w:tc>
           <w:tcPr>
             <w:tcW w:w="2614" w:type="dxa"/>
@@ -817,10 +741,10 @@
                 <w:noProof/>
               </w:rPr>
               <w:drawing>
-                <wp:inline distT="0" distB="0" distL="0" distR="0" wp14:anchorId="5E91D023" wp14:editId="55A6809E">
+                <wp:inline distT="0" distB="0" distL="0" distR="0" wp14:anchorId="1840DF89" wp14:editId="42925024">
                   <wp:extent cx="1368555" cy="1368555"/>
                   <wp:effectExtent l="0" t="0" r="3175" b="3175"/>
-                  <wp:docPr id="16259263" name="Picture 10" descr="A screenshot of a number game&#10;&#10;Description automatically generated"/>
+                  <wp:docPr id="822461759" name="Picture 7" descr="A screenshot of a number game&#10;&#10;Description automatically generated"/>
                   <wp:cNvGraphicFramePr>
                     <a:graphicFrameLocks xmlns:a="http://schemas.openxmlformats.org/drawingml/2006/main" noChangeAspect="1"/>
                   </wp:cNvGraphicFramePr>
@@ -828,7 +752,7 @@
                     <a:graphicData uri="http://schemas.openxmlformats.org/drawingml/2006/picture">
                       <pic:pic xmlns:pic="http://schemas.openxmlformats.org/drawingml/2006/picture">
                         <pic:nvPicPr>
-                          <pic:cNvPr id="16259263" name="Picture 10" descr="A screenshot of a number game&#10;&#10;Description automatically generated"/>
+                          <pic:cNvPr id="822461759" name="Picture 7" descr="A screenshot of a number game&#10;&#10;Description automatically generated"/>
                           <pic:cNvPicPr/>
                         </pic:nvPicPr>
                         <pic:blipFill>
@@ -874,10 +798,10 @@
                 <w:noProof/>
               </w:rPr>
               <w:drawing>
-                <wp:inline distT="0" distB="0" distL="0" distR="0" wp14:anchorId="4963FA6F" wp14:editId="2FC94BA4">
+                <wp:inline distT="0" distB="0" distL="0" distR="0" wp14:anchorId="4240EA26" wp14:editId="441A4B89">
                   <wp:extent cx="1368555" cy="1368555"/>
                   <wp:effectExtent l="0" t="0" r="3175" b="3175"/>
-                  <wp:docPr id="1440822901" name="Picture 11" descr="A screenshot of a number game&#10;&#10;Description automatically generated"/>
+                  <wp:docPr id="1688145968" name="Picture 8" descr="A screenshot of a game&#10;&#10;Description automatically generated"/>
                   <wp:cNvGraphicFramePr>
                     <a:graphicFrameLocks xmlns:a="http://schemas.openxmlformats.org/drawingml/2006/main" noChangeAspect="1"/>
                   </wp:cNvGraphicFramePr>
@@ -885,7 +809,7 @@
                     <a:graphicData uri="http://schemas.openxmlformats.org/drawingml/2006/picture">
                       <pic:pic xmlns:pic="http://schemas.openxmlformats.org/drawingml/2006/picture">
                         <pic:nvPicPr>
-                          <pic:cNvPr id="1440822901" name="Picture 11" descr="A screenshot of a number game&#10;&#10;Description automatically generated"/>
+                          <pic:cNvPr id="1688145968" name="Picture 8" descr="A screenshot of a game&#10;&#10;Description automatically generated"/>
                           <pic:cNvPicPr/>
                         </pic:nvPicPr>
                         <pic:blipFill>
@@ -931,10 +855,10 @@
                 <w:noProof/>
               </w:rPr>
               <w:drawing>
-                <wp:inline distT="0" distB="0" distL="0" distR="0" wp14:anchorId="29E6972D" wp14:editId="64E31FE5">
+                <wp:inline distT="0" distB="0" distL="0" distR="0" wp14:anchorId="32C9455A" wp14:editId="61BA40D9">
                   <wp:extent cx="1368555" cy="1368555"/>
                   <wp:effectExtent l="0" t="0" r="3175" b="3175"/>
-                  <wp:docPr id="2136439895" name="Picture 12" descr="A screenshot of a game&#10;&#10;Description automatically generated"/>
+                  <wp:docPr id="1883800082" name="Picture 9" descr="A screenshot of a number game&#10;&#10;Description automatically generated"/>
                   <wp:cNvGraphicFramePr>
                     <a:graphicFrameLocks xmlns:a="http://schemas.openxmlformats.org/drawingml/2006/main" noChangeAspect="1"/>
                   </wp:cNvGraphicFramePr>
@@ -942,7 +866,7 @@
                     <a:graphicData uri="http://schemas.openxmlformats.org/drawingml/2006/picture">
                       <pic:pic xmlns:pic="http://schemas.openxmlformats.org/drawingml/2006/picture">
                         <pic:nvPicPr>
-                          <pic:cNvPr id="2136439895" name="Picture 12" descr="A screenshot of a game&#10;&#10;Description automatically generated"/>
+                          <pic:cNvPr id="1883800082" name="Picture 9" descr="A screenshot of a number game&#10;&#10;Description automatically generated"/>
                           <pic:cNvPicPr/>
                         </pic:nvPicPr>
                         <pic:blipFill>
@@ -974,6 +898,136 @@
             </w:r>
           </w:p>
         </w:tc>
+      </w:tr>
+      <w:tr>
+        <w:trPr>
+          <w:trHeight w:val="430"/>
+        </w:trPr>
+        <w:tc>
+          <w:tcPr>
+            <w:tcW w:w="2614" w:type="dxa"/>
+            <w:vAlign w:val="center"/>
+          </w:tcPr>
+          <w:p>
+            <w:pPr>
+              <w:jc w:val="center"/>
+              <w:rPr>
+                <w:sz w:val="20"/>
+                <w:szCs w:val="18"/>
+              </w:rPr>
+            </w:pPr>
+            <w:r>
+              <w:rPr>
+                <w:sz w:val="20"/>
+                <w:szCs w:val="18"/>
+              </w:rPr>
+              <w:t>Top-left to bottom-right</w:t>
+            </w:r>
+          </w:p>
+        </w:tc>
+        <w:tc>
+          <w:tcPr>
+            <w:tcW w:w="2614" w:type="dxa"/>
+            <w:vAlign w:val="center"/>
+          </w:tcPr>
+          <w:p>
+            <w:pPr>
+              <w:jc w:val="center"/>
+              <w:rPr>
+                <w:sz w:val="20"/>
+                <w:szCs w:val="18"/>
+              </w:rPr>
+            </w:pPr>
+            <w:r>
+              <w:rPr>
+                <w:sz w:val="20"/>
+                <w:szCs w:val="18"/>
+              </w:rPr>
+              <w:t>Top-right to bottom-left</w:t>
+            </w:r>
+          </w:p>
+        </w:tc>
+        <w:tc>
+          <w:tcPr>
+            <w:tcW w:w="2614" w:type="dxa"/>
+            <w:vAlign w:val="center"/>
+          </w:tcPr>
+          <w:p>
+            <w:pPr>
+              <w:jc w:val="center"/>
+              <w:rPr>
+                <w:sz w:val="20"/>
+                <w:szCs w:val="18"/>
+              </w:rPr>
+            </w:pPr>
+            <w:r>
+              <w:rPr>
+                <w:sz w:val="20"/>
+                <w:szCs w:val="18"/>
+              </w:rPr>
+              <w:t>Bottom-right to top-left</w:t>
+            </w:r>
+          </w:p>
+        </w:tc>
+        <w:tc>
+          <w:tcPr>
+            <w:tcW w:w="2614" w:type="dxa"/>
+            <w:vAlign w:val="center"/>
+          </w:tcPr>
+          <w:p>
+            <w:pPr>
+              <w:jc w:val="center"/>
+              <w:rPr>
+                <w:sz w:val="20"/>
+                <w:szCs w:val="18"/>
+              </w:rPr>
+            </w:pPr>
+            <w:r>
+              <w:rPr>
+                <w:sz w:val="20"/>
+                <w:szCs w:val="18"/>
+              </w:rPr>
+              <w:t>Bottom-left to top-right</w:t>
+            </w:r>
+          </w:p>
+        </w:tc>
+      </w:tr>
+    </w:tbl>
+    <w:p>
+      <w:pPr>
+        <w:pStyle w:val="Heading2"/>
+      </w:pPr>
+      <w:r>
+        <w:t>Colu</w:t>
+      </w:r>
+      <w:r>
+        <w:t>mn-wise traversal (column by column)</w:t>
+      </w:r>
+    </w:p>
+    <w:tbl>
+      <w:tblPr>
+        <w:tblStyle w:val="TableGrid"/>
+        <w:tblW w:w="0" w:type="auto"/>
+        <w:tblBorders>
+          <w:top w:val="single" w:sz="4" w:space="0" w:color="808080" w:themeColor="background1" w:themeShade="80"/>
+          <w:left w:val="single" w:sz="4" w:space="0" w:color="808080" w:themeColor="background1" w:themeShade="80"/>
+          <w:bottom w:val="single" w:sz="4" w:space="0" w:color="808080" w:themeColor="background1" w:themeShade="80"/>
+          <w:right w:val="single" w:sz="4" w:space="0" w:color="808080" w:themeColor="background1" w:themeShade="80"/>
+          <w:insideH w:val="single" w:sz="4" w:space="0" w:color="808080" w:themeColor="background1" w:themeShade="80"/>
+          <w:insideV w:val="single" w:sz="4" w:space="0" w:color="808080" w:themeColor="background1" w:themeShade="80"/>
+        </w:tblBorders>
+        <w:tblLook w:val="04A0" w:firstRow="1" w:lastRow="0" w:firstColumn="1" w:lastColumn="0" w:noHBand="0" w:noVBand="1"/>
+      </w:tblPr>
+      <w:tblGrid>
+        <w:gridCol w:w="2614"/>
+        <w:gridCol w:w="2614"/>
+        <w:gridCol w:w="2614"/>
+        <w:gridCol w:w="2614"/>
+      </w:tblGrid>
+      <w:tr>
+        <w:trPr>
+          <w:trHeight w:val="2426"/>
+        </w:trPr>
         <w:tc>
           <w:tcPr>
             <w:tcW w:w="2614" w:type="dxa"/>
@@ -988,10 +1042,10 @@
                 <w:noProof/>
               </w:rPr>
               <w:drawing>
-                <wp:inline distT="0" distB="0" distL="0" distR="0" wp14:anchorId="2491D4AD" wp14:editId="03EAE1BF">
+                <wp:inline distT="0" distB="0" distL="0" distR="0" wp14:anchorId="5E91D023" wp14:editId="55A6809E">
                   <wp:extent cx="1368555" cy="1368555"/>
                   <wp:effectExtent l="0" t="0" r="3175" b="3175"/>
-                  <wp:docPr id="837499515" name="Picture 13" descr="A screenshot of a number game&#10;&#10;Description automatically generated"/>
+                  <wp:docPr id="16259263" name="Picture 10" descr="A screenshot of a number game&#10;&#10;Description automatically generated"/>
                   <wp:cNvGraphicFramePr>
                     <a:graphicFrameLocks xmlns:a="http://schemas.openxmlformats.org/drawingml/2006/main" noChangeAspect="1"/>
                   </wp:cNvGraphicFramePr>
@@ -999,7 +1053,7 @@
                     <a:graphicData uri="http://schemas.openxmlformats.org/drawingml/2006/picture">
                       <pic:pic xmlns:pic="http://schemas.openxmlformats.org/drawingml/2006/picture">
                         <pic:nvPicPr>
-                          <pic:cNvPr id="837499515" name="Picture 13" descr="A screenshot of a number game&#10;&#10;Description automatically generated"/>
+                          <pic:cNvPr id="16259263" name="Picture 10" descr="A screenshot of a number game&#10;&#10;Description automatically generated"/>
                           <pic:cNvPicPr/>
                         </pic:nvPicPr>
                         <pic:blipFill>
@@ -1031,142 +1085,6 @@
             </w:r>
           </w:p>
         </w:tc>
-      </w:tr>
-      <w:tr>
-        <w:trPr>
-          <w:trHeight w:val="430"/>
-        </w:trPr>
-        <w:tc>
-          <w:tcPr>
-            <w:tcW w:w="2614" w:type="dxa"/>
-            <w:vAlign w:val="center"/>
-          </w:tcPr>
-          <w:p>
-            <w:pPr>
-              <w:jc w:val="center"/>
-              <w:rPr>
-                <w:sz w:val="20"/>
-                <w:szCs w:val="18"/>
-              </w:rPr>
-            </w:pPr>
-            <w:r>
-              <w:rPr>
-                <w:sz w:val="20"/>
-                <w:szCs w:val="18"/>
-              </w:rPr>
-              <w:t>Top-left to bottom-right</w:t>
-            </w:r>
-          </w:p>
-        </w:tc>
-        <w:tc>
-          <w:tcPr>
-            <w:tcW w:w="2614" w:type="dxa"/>
-            <w:vAlign w:val="center"/>
-          </w:tcPr>
-          <w:p>
-            <w:pPr>
-              <w:jc w:val="center"/>
-              <w:rPr>
-                <w:sz w:val="20"/>
-                <w:szCs w:val="18"/>
-              </w:rPr>
-            </w:pPr>
-            <w:r>
-              <w:rPr>
-                <w:sz w:val="20"/>
-                <w:szCs w:val="18"/>
-              </w:rPr>
-              <w:t>Top-right to bottom-left</w:t>
-            </w:r>
-          </w:p>
-        </w:tc>
-        <w:tc>
-          <w:tcPr>
-            <w:tcW w:w="2614" w:type="dxa"/>
-            <w:vAlign w:val="center"/>
-          </w:tcPr>
-          <w:p>
-            <w:pPr>
-              <w:jc w:val="center"/>
-              <w:rPr>
-                <w:sz w:val="20"/>
-                <w:szCs w:val="18"/>
-              </w:rPr>
-            </w:pPr>
-            <w:r>
-              <w:rPr>
-                <w:sz w:val="20"/>
-                <w:szCs w:val="18"/>
-              </w:rPr>
-              <w:t>Bottom-right to top-left</w:t>
-            </w:r>
-          </w:p>
-        </w:tc>
-        <w:tc>
-          <w:tcPr>
-            <w:tcW w:w="2614" w:type="dxa"/>
-            <w:vAlign w:val="center"/>
-          </w:tcPr>
-          <w:p>
-            <w:pPr>
-              <w:jc w:val="center"/>
-              <w:rPr>
-                <w:sz w:val="20"/>
-                <w:szCs w:val="18"/>
-              </w:rPr>
-            </w:pPr>
-            <w:r>
-              <w:rPr>
-                <w:sz w:val="20"/>
-                <w:szCs w:val="18"/>
-              </w:rPr>
-              <w:t>Bottom-left to top-right</w:t>
-            </w:r>
-          </w:p>
-        </w:tc>
-      </w:tr>
-    </w:tbl>
-    <w:p>
-      <w:pPr>
-        <w:pStyle w:val="Heading2"/>
-      </w:pPr>
-      <w:r>
-        <w:t>Diagonal</w:t>
-      </w:r>
-      <w:r>
-        <w:t xml:space="preserve"> traversal (</w:t>
-      </w:r>
-      <w:r>
-        <w:t>corner to corner</w:t>
-      </w:r>
-      <w:r>
-        <w:t>)</w:t>
-      </w:r>
-    </w:p>
-    <w:tbl>
-      <w:tblPr>
-        <w:tblStyle w:val="TableGrid"/>
-        <w:tblW w:w="0" w:type="auto"/>
-        <w:tblBorders>
-          <w:top w:val="single" w:sz="4" w:space="0" w:color="808080" w:themeColor="background1" w:themeShade="80"/>
-          <w:left w:val="single" w:sz="4" w:space="0" w:color="808080" w:themeColor="background1" w:themeShade="80"/>
-          <w:bottom w:val="single" w:sz="4" w:space="0" w:color="808080" w:themeColor="background1" w:themeShade="80"/>
-          <w:right w:val="single" w:sz="4" w:space="0" w:color="808080" w:themeColor="background1" w:themeShade="80"/>
-          <w:insideH w:val="single" w:sz="4" w:space="0" w:color="808080" w:themeColor="background1" w:themeShade="80"/>
-          <w:insideV w:val="single" w:sz="4" w:space="0" w:color="808080" w:themeColor="background1" w:themeShade="80"/>
-        </w:tblBorders>
-        <w:tblLook w:val="04A0" w:firstRow="1" w:lastRow="0" w:firstColumn="1" w:lastColumn="0" w:noHBand="0" w:noVBand="1"/>
-      </w:tblPr>
-      <w:tblGrid>
-        <w:gridCol w:w="2614"/>
-        <w:gridCol w:w="2614"/>
-        <w:gridCol w:w="2614"/>
-        <w:gridCol w:w="2614"/>
-      </w:tblGrid>
-      <w:tr>
-        <w:trPr>
-          <w:trHeight w:val="2426"/>
-        </w:trPr>
         <w:tc>
           <w:tcPr>
             <w:tcW w:w="2614" w:type="dxa"/>
@@ -1181,10 +1099,10 @@
                 <w:noProof/>
               </w:rPr>
               <w:drawing>
-                <wp:inline distT="0" distB="0" distL="0" distR="0" wp14:anchorId="3727228F" wp14:editId="2FA40408">
+                <wp:inline distT="0" distB="0" distL="0" distR="0" wp14:anchorId="4963FA6F" wp14:editId="2FC94BA4">
                   <wp:extent cx="1368555" cy="1368555"/>
                   <wp:effectExtent l="0" t="0" r="3175" b="3175"/>
-                  <wp:docPr id="1135323878" name="Picture 25" descr="A screenshot of a game&#10;&#10;Description automatically generated"/>
+                  <wp:docPr id="1440822901" name="Picture 11" descr="A screenshot of a number game&#10;&#10;Description automatically generated"/>
                   <wp:cNvGraphicFramePr>
                     <a:graphicFrameLocks xmlns:a="http://schemas.openxmlformats.org/drawingml/2006/main" noChangeAspect="1"/>
                   </wp:cNvGraphicFramePr>
@@ -1192,7 +1110,7 @@
                     <a:graphicData uri="http://schemas.openxmlformats.org/drawingml/2006/picture">
                       <pic:pic xmlns:pic="http://schemas.openxmlformats.org/drawingml/2006/picture">
                         <pic:nvPicPr>
-                          <pic:cNvPr id="1135323878" name="Picture 25" descr="A screenshot of a game&#10;&#10;Description automatically generated"/>
+                          <pic:cNvPr id="1440822901" name="Picture 11" descr="A screenshot of a number game&#10;&#10;Description automatically generated"/>
                           <pic:cNvPicPr/>
                         </pic:nvPicPr>
                         <pic:blipFill>
@@ -1238,10 +1156,10 @@
                 <w:noProof/>
               </w:rPr>
               <w:drawing>
-                <wp:inline distT="0" distB="0" distL="0" distR="0" wp14:anchorId="169BB83A" wp14:editId="4C752537">
+                <wp:inline distT="0" distB="0" distL="0" distR="0" wp14:anchorId="29E6972D" wp14:editId="64E31FE5">
                   <wp:extent cx="1368555" cy="1368555"/>
                   <wp:effectExtent l="0" t="0" r="3175" b="3175"/>
-                  <wp:docPr id="96632928" name="Picture 26" descr="A screenshot of a game&#10;&#10;Description automatically generated"/>
+                  <wp:docPr id="2136439895" name="Picture 12" descr="A screenshot of a game&#10;&#10;Description automatically generated"/>
                   <wp:cNvGraphicFramePr>
                     <a:graphicFrameLocks xmlns:a="http://schemas.openxmlformats.org/drawingml/2006/main" noChangeAspect="1"/>
                   </wp:cNvGraphicFramePr>
@@ -1249,7 +1167,7 @@
                     <a:graphicData uri="http://schemas.openxmlformats.org/drawingml/2006/picture">
                       <pic:pic xmlns:pic="http://schemas.openxmlformats.org/drawingml/2006/picture">
                         <pic:nvPicPr>
-                          <pic:cNvPr id="96632928" name="Picture 26" descr="A screenshot of a game&#10;&#10;Description automatically generated"/>
+                          <pic:cNvPr id="2136439895" name="Picture 12" descr="A screenshot of a game&#10;&#10;Description automatically generated"/>
                           <pic:cNvPicPr/>
                         </pic:nvPicPr>
                         <pic:blipFill>
@@ -1295,10 +1213,10 @@
                 <w:noProof/>
               </w:rPr>
               <w:drawing>
-                <wp:inline distT="0" distB="0" distL="0" distR="0" wp14:anchorId="1754232E" wp14:editId="136CB554">
+                <wp:inline distT="0" distB="0" distL="0" distR="0" wp14:anchorId="2491D4AD" wp14:editId="03EAE1BF">
                   <wp:extent cx="1368555" cy="1368555"/>
                   <wp:effectExtent l="0" t="0" r="3175" b="3175"/>
-                  <wp:docPr id="209147620" name="Picture 27" descr="A screenshot of a game&#10;&#10;Description automatically generated"/>
+                  <wp:docPr id="837499515" name="Picture 13" descr="A screenshot of a number game&#10;&#10;Description automatically generated"/>
                   <wp:cNvGraphicFramePr>
                     <a:graphicFrameLocks xmlns:a="http://schemas.openxmlformats.org/drawingml/2006/main" noChangeAspect="1"/>
                   </wp:cNvGraphicFramePr>
@@ -1306,7 +1224,7 @@
                     <a:graphicData uri="http://schemas.openxmlformats.org/drawingml/2006/picture">
                       <pic:pic xmlns:pic="http://schemas.openxmlformats.org/drawingml/2006/picture">
                         <pic:nvPicPr>
-                          <pic:cNvPr id="209147620" name="Picture 27" descr="A screenshot of a game&#10;&#10;Description automatically generated"/>
+                          <pic:cNvPr id="837499515" name="Picture 13" descr="A screenshot of a number game&#10;&#10;Description automatically generated"/>
                           <pic:cNvPicPr/>
                         </pic:nvPicPr>
                         <pic:blipFill>
@@ -1338,6 +1256,142 @@
             </w:r>
           </w:p>
         </w:tc>
+      </w:tr>
+      <w:tr>
+        <w:trPr>
+          <w:trHeight w:val="430"/>
+        </w:trPr>
+        <w:tc>
+          <w:tcPr>
+            <w:tcW w:w="2614" w:type="dxa"/>
+            <w:vAlign w:val="center"/>
+          </w:tcPr>
+          <w:p>
+            <w:pPr>
+              <w:jc w:val="center"/>
+              <w:rPr>
+                <w:sz w:val="20"/>
+                <w:szCs w:val="18"/>
+              </w:rPr>
+            </w:pPr>
+            <w:r>
+              <w:rPr>
+                <w:sz w:val="20"/>
+                <w:szCs w:val="18"/>
+              </w:rPr>
+              <w:t>Top-left to bottom-right</w:t>
+            </w:r>
+          </w:p>
+        </w:tc>
+        <w:tc>
+          <w:tcPr>
+            <w:tcW w:w="2614" w:type="dxa"/>
+            <w:vAlign w:val="center"/>
+          </w:tcPr>
+          <w:p>
+            <w:pPr>
+              <w:jc w:val="center"/>
+              <w:rPr>
+                <w:sz w:val="20"/>
+                <w:szCs w:val="18"/>
+              </w:rPr>
+            </w:pPr>
+            <w:r>
+              <w:rPr>
+                <w:sz w:val="20"/>
+                <w:szCs w:val="18"/>
+              </w:rPr>
+              <w:t>Top-right to bottom-left</w:t>
+            </w:r>
+          </w:p>
+        </w:tc>
+        <w:tc>
+          <w:tcPr>
+            <w:tcW w:w="2614" w:type="dxa"/>
+            <w:vAlign w:val="center"/>
+          </w:tcPr>
+          <w:p>
+            <w:pPr>
+              <w:jc w:val="center"/>
+              <w:rPr>
+                <w:sz w:val="20"/>
+                <w:szCs w:val="18"/>
+              </w:rPr>
+            </w:pPr>
+            <w:r>
+              <w:rPr>
+                <w:sz w:val="20"/>
+                <w:szCs w:val="18"/>
+              </w:rPr>
+              <w:t>Bottom-right to top-left</w:t>
+            </w:r>
+          </w:p>
+        </w:tc>
+        <w:tc>
+          <w:tcPr>
+            <w:tcW w:w="2614" w:type="dxa"/>
+            <w:vAlign w:val="center"/>
+          </w:tcPr>
+          <w:p>
+            <w:pPr>
+              <w:jc w:val="center"/>
+              <w:rPr>
+                <w:sz w:val="20"/>
+                <w:szCs w:val="18"/>
+              </w:rPr>
+            </w:pPr>
+            <w:r>
+              <w:rPr>
+                <w:sz w:val="20"/>
+                <w:szCs w:val="18"/>
+              </w:rPr>
+              <w:t>Bottom-left to top-right</w:t>
+            </w:r>
+          </w:p>
+        </w:tc>
+      </w:tr>
+    </w:tbl>
+    <w:p>
+      <w:pPr>
+        <w:pStyle w:val="Heading2"/>
+      </w:pPr>
+      <w:r>
+        <w:t>Diagonal</w:t>
+      </w:r>
+      <w:r>
+        <w:t xml:space="preserve"> traversal (</w:t>
+      </w:r>
+      <w:r>
+        <w:t>corner to corner</w:t>
+      </w:r>
+      <w:r>
+        <w:t>)</w:t>
+      </w:r>
+    </w:p>
+    <w:tbl>
+      <w:tblPr>
+        <w:tblStyle w:val="TableGrid"/>
+        <w:tblW w:w="0" w:type="auto"/>
+        <w:tblBorders>
+          <w:top w:val="single" w:sz="4" w:space="0" w:color="808080" w:themeColor="background1" w:themeShade="80"/>
+          <w:left w:val="single" w:sz="4" w:space="0" w:color="808080" w:themeColor="background1" w:themeShade="80"/>
+          <w:bottom w:val="single" w:sz="4" w:space="0" w:color="808080" w:themeColor="background1" w:themeShade="80"/>
+          <w:right w:val="single" w:sz="4" w:space="0" w:color="808080" w:themeColor="background1" w:themeShade="80"/>
+          <w:insideH w:val="single" w:sz="4" w:space="0" w:color="808080" w:themeColor="background1" w:themeShade="80"/>
+          <w:insideV w:val="single" w:sz="4" w:space="0" w:color="808080" w:themeColor="background1" w:themeShade="80"/>
+        </w:tblBorders>
+        <w:tblLook w:val="04A0" w:firstRow="1" w:lastRow="0" w:firstColumn="1" w:lastColumn="0" w:noHBand="0" w:noVBand="1"/>
+      </w:tblPr>
+      <w:tblGrid>
+        <w:gridCol w:w="2614"/>
+        <w:gridCol w:w="2614"/>
+        <w:gridCol w:w="2614"/>
+        <w:gridCol w:w="2614"/>
+      </w:tblGrid>
+      <w:tr>
+        <w:trPr>
+          <w:trHeight w:val="2426"/>
+        </w:trPr>
         <w:tc>
           <w:tcPr>
             <w:tcW w:w="2614" w:type="dxa"/>
@@ -1352,10 +1406,10 @@
                 <w:noProof/>
               </w:rPr>
               <w:drawing>
-                <wp:inline distT="0" distB="0" distL="0" distR="0" wp14:anchorId="4C101366" wp14:editId="1F80EA2A">
+                <wp:inline distT="0" distB="0" distL="0" distR="0" wp14:anchorId="3727228F" wp14:editId="2FA40408">
                   <wp:extent cx="1368555" cy="1368555"/>
                   <wp:effectExtent l="0" t="0" r="3175" b="3175"/>
-                  <wp:docPr id="459386446" name="Picture 28" descr="A screenshot of a game&#10;&#10;Description automatically generated"/>
+                  <wp:docPr id="1135323878" name="Picture 25" descr="A screenshot of a game&#10;&#10;Description automatically generated"/>
                   <wp:cNvGraphicFramePr>
                     <a:graphicFrameLocks xmlns:a="http://schemas.openxmlformats.org/drawingml/2006/main" noChangeAspect="1"/>
                   </wp:cNvGraphicFramePr>
@@ -1363,7 +1417,7 @@
                     <a:graphicData uri="http://schemas.openxmlformats.org/drawingml/2006/picture">
                       <pic:pic xmlns:pic="http://schemas.openxmlformats.org/drawingml/2006/picture">
                         <pic:nvPicPr>
-                          <pic:cNvPr id="459386446" name="Picture 28" descr="A screenshot of a game&#10;&#10;Description automatically generated"/>
+                          <pic:cNvPr id="1135323878" name="Picture 25" descr="A screenshot of a game&#10;&#10;Description automatically generated"/>
                           <pic:cNvPicPr/>
                         </pic:nvPicPr>
                         <pic:blipFill>
@@ -1395,143 +1449,6 @@
             </w:r>
           </w:p>
         </w:tc>
-      </w:tr>
-      <w:tr>
-        <w:trPr>
-          <w:trHeight w:val="430"/>
-        </w:trPr>
-        <w:tc>
-          <w:tcPr>
-            <w:tcW w:w="2614" w:type="dxa"/>
-            <w:vAlign w:val="center"/>
-          </w:tcPr>
-          <w:p>
-            <w:pPr>
-              <w:jc w:val="center"/>
-              <w:rPr>
-                <w:sz w:val="20"/>
-                <w:szCs w:val="18"/>
-              </w:rPr>
-            </w:pPr>
-            <w:r>
-              <w:rPr>
-                <w:sz w:val="20"/>
-                <w:szCs w:val="18"/>
-              </w:rPr>
-              <w:t>Top-left to bottom-right</w:t>
-            </w:r>
-          </w:p>
-        </w:tc>
-        <w:tc>
-          <w:tcPr>
-            <w:tcW w:w="2614" w:type="dxa"/>
-            <w:vAlign w:val="center"/>
-          </w:tcPr>
-          <w:p>
-            <w:pPr>
-              <w:jc w:val="center"/>
-              <w:rPr>
-                <w:sz w:val="20"/>
-                <w:szCs w:val="18"/>
-              </w:rPr>
-            </w:pPr>
-            <w:r>
-              <w:rPr>
-                <w:sz w:val="20"/>
-                <w:szCs w:val="18"/>
-              </w:rPr>
-              <w:t>Top-right to bottom-left</w:t>
-            </w:r>
-          </w:p>
-        </w:tc>
-        <w:tc>
-          <w:tcPr>
-            <w:tcW w:w="2614" w:type="dxa"/>
-            <w:vAlign w:val="center"/>
-          </w:tcPr>
-          <w:p>
-            <w:pPr>
-              <w:jc w:val="center"/>
-              <w:rPr>
-                <w:sz w:val="20"/>
-                <w:szCs w:val="18"/>
-              </w:rPr>
-            </w:pPr>
-            <w:r>
-              <w:rPr>
-                <w:sz w:val="20"/>
-                <w:szCs w:val="18"/>
-              </w:rPr>
-              <w:t>Bottom-right to top-left</w:t>
-            </w:r>
-          </w:p>
-        </w:tc>
-        <w:tc>
-          <w:tcPr>
-            <w:tcW w:w="2614" w:type="dxa"/>
-            <w:vAlign w:val="center"/>
-          </w:tcPr>
-          <w:p>
-            <w:pPr>
-              <w:jc w:val="center"/>
-              <w:rPr>
-                <w:sz w:val="20"/>
-                <w:szCs w:val="18"/>
-              </w:rPr>
-            </w:pPr>
-            <w:r>
-              <w:rPr>
-                <w:sz w:val="20"/>
-                <w:szCs w:val="18"/>
-              </w:rPr>
-              <w:t>Bottom-left to top-right</w:t>
-            </w:r>
-          </w:p>
-        </w:tc>
-      </w:tr>
-    </w:tbl>
-    <w:p/>
-    <w:p>
-      <w:r>
-        <w:br w:type="page"/>
-      </w:r>
-    </w:p>
-    <w:p>
-      <w:pPr>
-        <w:pStyle w:val="Heading2"/>
-      </w:pPr>
-      <w:r>
-        <w:lastRenderedPageBreak/>
-        <w:t>Horizontal s</w:t>
-      </w:r>
-      <w:r>
-        <w:t>nake traversal (row by row)</w:t>
-      </w:r>
-    </w:p>
-    <w:tbl>
-      <w:tblPr>
-        <w:tblStyle w:val="TableGrid"/>
-        <w:tblW w:w="0" w:type="auto"/>
-        <w:tblBorders>
-          <w:top w:val="single" w:sz="4" w:space="0" w:color="808080" w:themeColor="background1" w:themeShade="80"/>
-          <w:left w:val="single" w:sz="4" w:space="0" w:color="808080" w:themeColor="background1" w:themeShade="80"/>
-          <w:bottom w:val="single" w:sz="4" w:space="0" w:color="808080" w:themeColor="background1" w:themeShade="80"/>
-          <w:right w:val="single" w:sz="4" w:space="0" w:color="808080" w:themeColor="background1" w:themeShade="80"/>
-          <w:insideH w:val="single" w:sz="4" w:space="0" w:color="808080" w:themeColor="background1" w:themeShade="80"/>
-          <w:insideV w:val="single" w:sz="4" w:space="0" w:color="808080" w:themeColor="background1" w:themeShade="80"/>
-        </w:tblBorders>
-        <w:tblLook w:val="04A0" w:firstRow="1" w:lastRow="0" w:firstColumn="1" w:lastColumn="0" w:noHBand="0" w:noVBand="1"/>
-      </w:tblPr>
-      <w:tblGrid>
-        <w:gridCol w:w="2614"/>
-        <w:gridCol w:w="2614"/>
-        <w:gridCol w:w="2614"/>
-        <w:gridCol w:w="2614"/>
-      </w:tblGrid>
-      <w:tr>
-        <w:trPr>
-          <w:trHeight w:val="2426"/>
-        </w:trPr>
         <w:tc>
           <w:tcPr>
             <w:tcW w:w="2614" w:type="dxa"/>
@@ -1546,10 +1463,10 @@
                 <w:noProof/>
               </w:rPr>
               <w:drawing>
-                <wp:inline distT="0" distB="0" distL="0" distR="0" wp14:anchorId="355F0C00" wp14:editId="598F8617">
+                <wp:inline distT="0" distB="0" distL="0" distR="0" wp14:anchorId="169BB83A" wp14:editId="4C752537">
                   <wp:extent cx="1368555" cy="1368555"/>
                   <wp:effectExtent l="0" t="0" r="3175" b="3175"/>
-                  <wp:docPr id="508144009" name="Picture 16" descr="A screenshot of a number game&#10;&#10;Description automatically generated"/>
+                  <wp:docPr id="96632928" name="Picture 26" descr="A screenshot of a game&#10;&#10;Description automatically generated"/>
                   <wp:cNvGraphicFramePr>
                     <a:graphicFrameLocks xmlns:a="http://schemas.openxmlformats.org/drawingml/2006/main" noChangeAspect="1"/>
                   </wp:cNvGraphicFramePr>
@@ -1557,7 +1474,7 @@
                     <a:graphicData uri="http://schemas.openxmlformats.org/drawingml/2006/picture">
                       <pic:pic xmlns:pic="http://schemas.openxmlformats.org/drawingml/2006/picture">
                         <pic:nvPicPr>
-                          <pic:cNvPr id="508144009" name="Picture 16" descr="A screenshot of a number game&#10;&#10;Description automatically generated"/>
+                          <pic:cNvPr id="96632928" name="Picture 26" descr="A screenshot of a game&#10;&#10;Description automatically generated"/>
                           <pic:cNvPicPr/>
                         </pic:nvPicPr>
                         <pic:blipFill>
@@ -1603,10 +1520,10 @@
                 <w:noProof/>
               </w:rPr>
               <w:drawing>
-                <wp:inline distT="0" distB="0" distL="0" distR="0" wp14:anchorId="71036E89" wp14:editId="4E3B71F4">
+                <wp:inline distT="0" distB="0" distL="0" distR="0" wp14:anchorId="1754232E" wp14:editId="136CB554">
                   <wp:extent cx="1368555" cy="1368555"/>
                   <wp:effectExtent l="0" t="0" r="3175" b="3175"/>
-                  <wp:docPr id="1277526974" name="Picture 17" descr="A screenshot of a number game&#10;&#10;Description automatically generated"/>
+                  <wp:docPr id="209147620" name="Picture 27" descr="A screenshot of a game&#10;&#10;Description automatically generated"/>
                   <wp:cNvGraphicFramePr>
                     <a:graphicFrameLocks xmlns:a="http://schemas.openxmlformats.org/drawingml/2006/main" noChangeAspect="1"/>
                   </wp:cNvGraphicFramePr>
@@ -1614,7 +1531,7 @@
                     <a:graphicData uri="http://schemas.openxmlformats.org/drawingml/2006/picture">
                       <pic:pic xmlns:pic="http://schemas.openxmlformats.org/drawingml/2006/picture">
                         <pic:nvPicPr>
-                          <pic:cNvPr id="1277526974" name="Picture 17" descr="A screenshot of a number game&#10;&#10;Description automatically generated"/>
+                          <pic:cNvPr id="209147620" name="Picture 27" descr="A screenshot of a game&#10;&#10;Description automatically generated"/>
                           <pic:cNvPicPr/>
                         </pic:nvPicPr>
                         <pic:blipFill>
@@ -1660,10 +1577,10 @@
                 <w:noProof/>
               </w:rPr>
               <w:drawing>
-                <wp:inline distT="0" distB="0" distL="0" distR="0" wp14:anchorId="35F8FF36" wp14:editId="0F33B88B">
+                <wp:inline distT="0" distB="0" distL="0" distR="0" wp14:anchorId="4C101366" wp14:editId="1F80EA2A">
                   <wp:extent cx="1368555" cy="1368555"/>
                   <wp:effectExtent l="0" t="0" r="3175" b="3175"/>
-                  <wp:docPr id="752968570" name="Picture 18" descr="A screenshot of a game&#10;&#10;Description automatically generated"/>
+                  <wp:docPr id="459386446" name="Picture 28" descr="A screenshot of a game&#10;&#10;Description automatically generated"/>
                   <wp:cNvGraphicFramePr>
                     <a:graphicFrameLocks xmlns:a="http://schemas.openxmlformats.org/drawingml/2006/main" noChangeAspect="1"/>
                   </wp:cNvGraphicFramePr>
@@ -1671,7 +1588,7 @@
                     <a:graphicData uri="http://schemas.openxmlformats.org/drawingml/2006/picture">
                       <pic:pic xmlns:pic="http://schemas.openxmlformats.org/drawingml/2006/picture">
                         <pic:nvPicPr>
-                          <pic:cNvPr id="752968570" name="Picture 18" descr="A screenshot of a game&#10;&#10;Description automatically generated"/>
+                          <pic:cNvPr id="459386446" name="Picture 28" descr="A screenshot of a game&#10;&#10;Description automatically generated"/>
                           <pic:cNvPicPr/>
                         </pic:nvPicPr>
                         <pic:blipFill>
@@ -1703,6 +1620,143 @@
             </w:r>
           </w:p>
         </w:tc>
+      </w:tr>
+      <w:tr>
+        <w:trPr>
+          <w:trHeight w:val="430"/>
+        </w:trPr>
+        <w:tc>
+          <w:tcPr>
+            <w:tcW w:w="2614" w:type="dxa"/>
+            <w:vAlign w:val="center"/>
+          </w:tcPr>
+          <w:p>
+            <w:pPr>
+              <w:jc w:val="center"/>
+              <w:rPr>
+                <w:sz w:val="20"/>
+                <w:szCs w:val="18"/>
+              </w:rPr>
+            </w:pPr>
+            <w:r>
+              <w:rPr>
+                <w:sz w:val="20"/>
+                <w:szCs w:val="18"/>
+              </w:rPr>
+              <w:t>Top-left to bottom-right</w:t>
+            </w:r>
+          </w:p>
+        </w:tc>
+        <w:tc>
+          <w:tcPr>
+            <w:tcW w:w="2614" w:type="dxa"/>
+            <w:vAlign w:val="center"/>
+          </w:tcPr>
+          <w:p>
+            <w:pPr>
+              <w:jc w:val="center"/>
+              <w:rPr>
+                <w:sz w:val="20"/>
+                <w:szCs w:val="18"/>
+              </w:rPr>
+            </w:pPr>
+            <w:r>
+              <w:rPr>
+                <w:sz w:val="20"/>
+                <w:szCs w:val="18"/>
+              </w:rPr>
+              <w:t>Top-right to bottom-left</w:t>
+            </w:r>
+          </w:p>
+        </w:tc>
+        <w:tc>
+          <w:tcPr>
+            <w:tcW w:w="2614" w:type="dxa"/>
+            <w:vAlign w:val="center"/>
+          </w:tcPr>
+          <w:p>
+            <w:pPr>
+              <w:jc w:val="center"/>
+              <w:rPr>
+                <w:sz w:val="20"/>
+                <w:szCs w:val="18"/>
+              </w:rPr>
+            </w:pPr>
+            <w:r>
+              <w:rPr>
+                <w:sz w:val="20"/>
+                <w:szCs w:val="18"/>
+              </w:rPr>
+              <w:t>Bottom-right to top-left</w:t>
+            </w:r>
+          </w:p>
+        </w:tc>
+        <w:tc>
+          <w:tcPr>
+            <w:tcW w:w="2614" w:type="dxa"/>
+            <w:vAlign w:val="center"/>
+          </w:tcPr>
+          <w:p>
+            <w:pPr>
+              <w:jc w:val="center"/>
+              <w:rPr>
+                <w:sz w:val="20"/>
+                <w:szCs w:val="18"/>
+              </w:rPr>
+            </w:pPr>
+            <w:r>
+              <w:rPr>
+                <w:sz w:val="20"/>
+                <w:szCs w:val="18"/>
+              </w:rPr>
+              <w:t>Bottom-left to top-right</w:t>
+            </w:r>
+          </w:p>
+        </w:tc>
+      </w:tr>
+    </w:tbl>
+    <w:p/>
+    <w:p>
+      <w:r>
+        <w:br w:type="page"/>
+      </w:r>
+    </w:p>
+    <w:p>
+      <w:pPr>
+        <w:pStyle w:val="Heading2"/>
+      </w:pPr>
+      <w:r>
+        <w:lastRenderedPageBreak/>
+        <w:t>Horizontal s</w:t>
+      </w:r>
+      <w:r>
+        <w:t>nake traversal (row by row)</w:t>
+      </w:r>
+    </w:p>
+    <w:tbl>
+      <w:tblPr>
+        <w:tblStyle w:val="TableGrid"/>
+        <w:tblW w:w="0" w:type="auto"/>
+        <w:tblBorders>
+          <w:top w:val="single" w:sz="4" w:space="0" w:color="808080" w:themeColor="background1" w:themeShade="80"/>
+          <w:left w:val="single" w:sz="4" w:space="0" w:color="808080" w:themeColor="background1" w:themeShade="80"/>
+          <w:bottom w:val="single" w:sz="4" w:space="0" w:color="808080" w:themeColor="background1" w:themeShade="80"/>
+          <w:right w:val="single" w:sz="4" w:space="0" w:color="808080" w:themeColor="background1" w:themeShade="80"/>
+          <w:insideH w:val="single" w:sz="4" w:space="0" w:color="808080" w:themeColor="background1" w:themeShade="80"/>
+          <w:insideV w:val="single" w:sz="4" w:space="0" w:color="808080" w:themeColor="background1" w:themeShade="80"/>
+        </w:tblBorders>
+        <w:tblLook w:val="04A0" w:firstRow="1" w:lastRow="0" w:firstColumn="1" w:lastColumn="0" w:noHBand="0" w:noVBand="1"/>
+      </w:tblPr>
+      <w:tblGrid>
+        <w:gridCol w:w="2614"/>
+        <w:gridCol w:w="2614"/>
+        <w:gridCol w:w="2614"/>
+        <w:gridCol w:w="2614"/>
+      </w:tblGrid>
+      <w:tr>
+        <w:trPr>
+          <w:trHeight w:val="2426"/>
+        </w:trPr>
         <w:tc>
           <w:tcPr>
             <w:tcW w:w="2614" w:type="dxa"/>
@@ -1717,10 +1771,10 @@
                 <w:noProof/>
               </w:rPr>
               <w:drawing>
-                <wp:inline distT="0" distB="0" distL="0" distR="0" wp14:anchorId="716CD852" wp14:editId="2A6DA40B">
+                <wp:inline distT="0" distB="0" distL="0" distR="0" wp14:anchorId="355F0C00" wp14:editId="598F8617">
                   <wp:extent cx="1368555" cy="1368555"/>
                   <wp:effectExtent l="0" t="0" r="3175" b="3175"/>
-                  <wp:docPr id="973562154" name="Picture 19" descr="A screenshot of a game&#10;&#10;Description automatically generated"/>
+                  <wp:docPr id="508144009" name="Picture 16" descr="A screenshot of a number game&#10;&#10;Description automatically generated"/>
                   <wp:cNvGraphicFramePr>
                     <a:graphicFrameLocks xmlns:a="http://schemas.openxmlformats.org/drawingml/2006/main" noChangeAspect="1"/>
                   </wp:cNvGraphicFramePr>
@@ -1728,7 +1782,7 @@
                     <a:graphicData uri="http://schemas.openxmlformats.org/drawingml/2006/picture">
                       <pic:pic xmlns:pic="http://schemas.openxmlformats.org/drawingml/2006/picture">
                         <pic:nvPicPr>
-                          <pic:cNvPr id="973562154" name="Picture 19" descr="A screenshot of a game&#10;&#10;Description automatically generated"/>
+                          <pic:cNvPr id="508144009" name="Picture 16" descr="A screenshot of a number game&#10;&#10;Description automatically generated"/>
                           <pic:cNvPicPr/>
                         </pic:nvPicPr>
                         <pic:blipFill>
@@ -1760,161 +1814,6 @@
             </w:r>
           </w:p>
         </w:tc>
-      </w:tr>
-      <w:tr>
-        <w:trPr>
-          <w:trHeight w:val="430"/>
-        </w:trPr>
-        <w:tc>
-          <w:tcPr>
-            <w:tcW w:w="2614" w:type="dxa"/>
-            <w:vAlign w:val="center"/>
-          </w:tcPr>
-          <w:p>
-            <w:pPr>
-              <w:jc w:val="center"/>
-              <w:rPr>
-                <w:sz w:val="20"/>
-                <w:szCs w:val="18"/>
-              </w:rPr>
-            </w:pPr>
-            <w:r>
-              <w:rPr>
-                <w:sz w:val="20"/>
-                <w:szCs w:val="18"/>
-              </w:rPr>
-              <w:t>Top-left to bottom-</w:t>
-            </w:r>
-            <w:r>
-              <w:rPr>
-                <w:sz w:val="20"/>
-                <w:szCs w:val="18"/>
-              </w:rPr>
-              <w:t>left</w:t>
-            </w:r>
-          </w:p>
-        </w:tc>
-        <w:tc>
-          <w:tcPr>
-            <w:tcW w:w="2614" w:type="dxa"/>
-            <w:vAlign w:val="center"/>
-          </w:tcPr>
-          <w:p>
-            <w:pPr>
-              <w:jc w:val="center"/>
-              <w:rPr>
-                <w:sz w:val="20"/>
-                <w:szCs w:val="18"/>
-              </w:rPr>
-            </w:pPr>
-            <w:r>
-              <w:rPr>
-                <w:sz w:val="20"/>
-                <w:szCs w:val="18"/>
-              </w:rPr>
-              <w:t>Top-right to bottom-</w:t>
-            </w:r>
-            <w:r>
-              <w:rPr>
-                <w:sz w:val="20"/>
-                <w:szCs w:val="18"/>
-              </w:rPr>
-              <w:t>right</w:t>
-            </w:r>
-          </w:p>
-        </w:tc>
-        <w:tc>
-          <w:tcPr>
-            <w:tcW w:w="2614" w:type="dxa"/>
-            <w:vAlign w:val="center"/>
-          </w:tcPr>
-          <w:p>
-            <w:pPr>
-              <w:jc w:val="center"/>
-              <w:rPr>
-                <w:sz w:val="20"/>
-                <w:szCs w:val="18"/>
-              </w:rPr>
-            </w:pPr>
-            <w:r>
-              <w:rPr>
-                <w:sz w:val="20"/>
-                <w:szCs w:val="18"/>
-              </w:rPr>
-              <w:t>Bottom-right to top-</w:t>
-            </w:r>
-            <w:r>
-              <w:rPr>
-                <w:sz w:val="20"/>
-                <w:szCs w:val="18"/>
-              </w:rPr>
-              <w:t>right</w:t>
-            </w:r>
-          </w:p>
-        </w:tc>
-        <w:tc>
-          <w:tcPr>
-            <w:tcW w:w="2614" w:type="dxa"/>
-            <w:vAlign w:val="center"/>
-          </w:tcPr>
-          <w:p>
-            <w:pPr>
-              <w:jc w:val="center"/>
-              <w:rPr>
-                <w:sz w:val="20"/>
-                <w:szCs w:val="18"/>
-              </w:rPr>
-            </w:pPr>
-            <w:r>
-              <w:rPr>
-                <w:sz w:val="20"/>
-                <w:szCs w:val="18"/>
-              </w:rPr>
-              <w:t>Bottom-left to top-</w:t>
-            </w:r>
-            <w:r>
-              <w:rPr>
-                <w:sz w:val="20"/>
-                <w:szCs w:val="18"/>
-              </w:rPr>
-              <w:t>left</w:t>
-            </w:r>
-          </w:p>
-        </w:tc>
-      </w:tr>
-    </w:tbl>
-    <w:p>
-      <w:pPr>
-        <w:pStyle w:val="Heading2"/>
-      </w:pPr>
-      <w:r>
-        <w:t>Vertical snake traversal (column by column)</w:t>
-      </w:r>
-    </w:p>
-    <w:tbl>
-      <w:tblPr>
-        <w:tblStyle w:val="TableGrid"/>
-        <w:tblW w:w="0" w:type="auto"/>
-        <w:tblBorders>
-          <w:top w:val="single" w:sz="4" w:space="0" w:color="808080" w:themeColor="background1" w:themeShade="80"/>
-          <w:left w:val="single" w:sz="4" w:space="0" w:color="808080" w:themeColor="background1" w:themeShade="80"/>
-          <w:bottom w:val="single" w:sz="4" w:space="0" w:color="808080" w:themeColor="background1" w:themeShade="80"/>
-          <w:right w:val="single" w:sz="4" w:space="0" w:color="808080" w:themeColor="background1" w:themeShade="80"/>
-          <w:insideH w:val="single" w:sz="4" w:space="0" w:color="808080" w:themeColor="background1" w:themeShade="80"/>
-          <w:insideV w:val="single" w:sz="4" w:space="0" w:color="808080" w:themeColor="background1" w:themeShade="80"/>
-        </w:tblBorders>
-        <w:tblLook w:val="04A0" w:firstRow="1" w:lastRow="0" w:firstColumn="1" w:lastColumn="0" w:noHBand="0" w:noVBand="1"/>
-      </w:tblPr>
-      <w:tblGrid>
-        <w:gridCol w:w="2614"/>
-        <w:gridCol w:w="2614"/>
-        <w:gridCol w:w="2614"/>
-        <w:gridCol w:w="2614"/>
-      </w:tblGrid>
-      <w:tr>
-        <w:trPr>
-          <w:trHeight w:val="2426"/>
-        </w:trPr>
         <w:tc>
           <w:tcPr>
             <w:tcW w:w="2614" w:type="dxa"/>
@@ -1929,10 +1828,10 @@
                 <w:noProof/>
               </w:rPr>
               <w:drawing>
-                <wp:inline distT="0" distB="0" distL="0" distR="0" wp14:anchorId="4DBDEB18" wp14:editId="6CFB4152">
+                <wp:inline distT="0" distB="0" distL="0" distR="0" wp14:anchorId="71036E89" wp14:editId="4E3B71F4">
                   <wp:extent cx="1368555" cy="1368555"/>
                   <wp:effectExtent l="0" t="0" r="3175" b="3175"/>
-                  <wp:docPr id="661692004" name="Picture 20" descr="A screenshot of a game&#10;&#10;Description automatically generated"/>
+                  <wp:docPr id="1277526974" name="Picture 17" descr="A screenshot of a number game&#10;&#10;Description automatically generated"/>
                   <wp:cNvGraphicFramePr>
                     <a:graphicFrameLocks xmlns:a="http://schemas.openxmlformats.org/drawingml/2006/main" noChangeAspect="1"/>
                   </wp:cNvGraphicFramePr>
@@ -1940,7 +1839,7 @@
                     <a:graphicData uri="http://schemas.openxmlformats.org/drawingml/2006/picture">
                       <pic:pic xmlns:pic="http://schemas.openxmlformats.org/drawingml/2006/picture">
                         <pic:nvPicPr>
-                          <pic:cNvPr id="661692004" name="Picture 20" descr="A screenshot of a game&#10;&#10;Description automatically generated"/>
+                          <pic:cNvPr id="1277526974" name="Picture 17" descr="A screenshot of a number game&#10;&#10;Description automatically generated"/>
                           <pic:cNvPicPr/>
                         </pic:nvPicPr>
                         <pic:blipFill>
@@ -1986,10 +1885,10 @@
                 <w:noProof/>
               </w:rPr>
               <w:drawing>
-                <wp:inline distT="0" distB="0" distL="0" distR="0" wp14:anchorId="5AB70B5D" wp14:editId="4FD9AE29">
+                <wp:inline distT="0" distB="0" distL="0" distR="0" wp14:anchorId="35F8FF36" wp14:editId="0F33B88B">
                   <wp:extent cx="1368555" cy="1368555"/>
                   <wp:effectExtent l="0" t="0" r="3175" b="3175"/>
-                  <wp:docPr id="1800834465" name="Picture 21" descr="A screenshot of a number game&#10;&#10;Description automatically generated"/>
+                  <wp:docPr id="752968570" name="Picture 18" descr="A screenshot of a game&#10;&#10;Description automatically generated"/>
                   <wp:cNvGraphicFramePr>
                     <a:graphicFrameLocks xmlns:a="http://schemas.openxmlformats.org/drawingml/2006/main" noChangeAspect="1"/>
                   </wp:cNvGraphicFramePr>
@@ -1997,7 +1896,7 @@
                     <a:graphicData uri="http://schemas.openxmlformats.org/drawingml/2006/picture">
                       <pic:pic xmlns:pic="http://schemas.openxmlformats.org/drawingml/2006/picture">
                         <pic:nvPicPr>
-                          <pic:cNvPr id="1800834465" name="Picture 21" descr="A screenshot of a number game&#10;&#10;Description automatically generated"/>
+                          <pic:cNvPr id="752968570" name="Picture 18" descr="A screenshot of a game&#10;&#10;Description automatically generated"/>
                           <pic:cNvPicPr/>
                         </pic:nvPicPr>
                         <pic:blipFill>
@@ -2043,10 +1942,10 @@
                 <w:noProof/>
               </w:rPr>
               <w:drawing>
-                <wp:inline distT="0" distB="0" distL="0" distR="0" wp14:anchorId="0935988E" wp14:editId="19C5AF10">
+                <wp:inline distT="0" distB="0" distL="0" distR="0" wp14:anchorId="716CD852" wp14:editId="2A6DA40B">
                   <wp:extent cx="1368555" cy="1368555"/>
                   <wp:effectExtent l="0" t="0" r="3175" b="3175"/>
-                  <wp:docPr id="789817292" name="Picture 22" descr="A screenshot of a number game&#10;&#10;Description automatically generated"/>
+                  <wp:docPr id="973562154" name="Picture 19" descr="A screenshot of a game&#10;&#10;Description automatically generated"/>
                   <wp:cNvGraphicFramePr>
                     <a:graphicFrameLocks xmlns:a="http://schemas.openxmlformats.org/drawingml/2006/main" noChangeAspect="1"/>
                   </wp:cNvGraphicFramePr>
@@ -2054,7 +1953,7 @@
                     <a:graphicData uri="http://schemas.openxmlformats.org/drawingml/2006/picture">
                       <pic:pic xmlns:pic="http://schemas.openxmlformats.org/drawingml/2006/picture">
                         <pic:nvPicPr>
-                          <pic:cNvPr id="789817292" name="Picture 22" descr="A screenshot of a number game&#10;&#10;Description automatically generated"/>
+                          <pic:cNvPr id="973562154" name="Picture 19" descr="A screenshot of a game&#10;&#10;Description automatically generated"/>
                           <pic:cNvPicPr/>
                         </pic:nvPicPr>
                         <pic:blipFill>
@@ -2086,6 +1985,161 @@
             </w:r>
           </w:p>
         </w:tc>
+      </w:tr>
+      <w:tr>
+        <w:trPr>
+          <w:trHeight w:val="430"/>
+        </w:trPr>
+        <w:tc>
+          <w:tcPr>
+            <w:tcW w:w="2614" w:type="dxa"/>
+            <w:vAlign w:val="center"/>
+          </w:tcPr>
+          <w:p>
+            <w:pPr>
+              <w:jc w:val="center"/>
+              <w:rPr>
+                <w:sz w:val="20"/>
+                <w:szCs w:val="18"/>
+              </w:rPr>
+            </w:pPr>
+            <w:r>
+              <w:rPr>
+                <w:sz w:val="20"/>
+                <w:szCs w:val="18"/>
+              </w:rPr>
+              <w:t>Top-left to bottom-</w:t>
+            </w:r>
+            <w:r>
+              <w:rPr>
+                <w:sz w:val="20"/>
+                <w:szCs w:val="18"/>
+              </w:rPr>
+              <w:t>left</w:t>
+            </w:r>
+          </w:p>
+        </w:tc>
+        <w:tc>
+          <w:tcPr>
+            <w:tcW w:w="2614" w:type="dxa"/>
+            <w:vAlign w:val="center"/>
+          </w:tcPr>
+          <w:p>
+            <w:pPr>
+              <w:jc w:val="center"/>
+              <w:rPr>
+                <w:sz w:val="20"/>
+                <w:szCs w:val="18"/>
+              </w:rPr>
+            </w:pPr>
+            <w:r>
+              <w:rPr>
+                <w:sz w:val="20"/>
+                <w:szCs w:val="18"/>
+              </w:rPr>
+              <w:t>Top-right to bottom-</w:t>
+            </w:r>
+            <w:r>
+              <w:rPr>
+                <w:sz w:val="20"/>
+                <w:szCs w:val="18"/>
+              </w:rPr>
+              <w:t>right</w:t>
+            </w:r>
+          </w:p>
+        </w:tc>
+        <w:tc>
+          <w:tcPr>
+            <w:tcW w:w="2614" w:type="dxa"/>
+            <w:vAlign w:val="center"/>
+          </w:tcPr>
+          <w:p>
+            <w:pPr>
+              <w:jc w:val="center"/>
+              <w:rPr>
+                <w:sz w:val="20"/>
+                <w:szCs w:val="18"/>
+              </w:rPr>
+            </w:pPr>
+            <w:r>
+              <w:rPr>
+                <w:sz w:val="20"/>
+                <w:szCs w:val="18"/>
+              </w:rPr>
+              <w:t>Bottom-right to top-</w:t>
+            </w:r>
+            <w:r>
+              <w:rPr>
+                <w:sz w:val="20"/>
+                <w:szCs w:val="18"/>
+              </w:rPr>
+              <w:t>right</w:t>
+            </w:r>
+          </w:p>
+        </w:tc>
+        <w:tc>
+          <w:tcPr>
+            <w:tcW w:w="2614" w:type="dxa"/>
+            <w:vAlign w:val="center"/>
+          </w:tcPr>
+          <w:p>
+            <w:pPr>
+              <w:jc w:val="center"/>
+              <w:rPr>
+                <w:sz w:val="20"/>
+                <w:szCs w:val="18"/>
+              </w:rPr>
+            </w:pPr>
+            <w:r>
+              <w:rPr>
+                <w:sz w:val="20"/>
+                <w:szCs w:val="18"/>
+              </w:rPr>
+              <w:t>Bottom-left to top-</w:t>
+            </w:r>
+            <w:r>
+              <w:rPr>
+                <w:sz w:val="20"/>
+                <w:szCs w:val="18"/>
+              </w:rPr>
+              <w:t>left</w:t>
+            </w:r>
+          </w:p>
+        </w:tc>
+      </w:tr>
+    </w:tbl>
+    <w:p>
+      <w:pPr>
+        <w:pStyle w:val="Heading2"/>
+      </w:pPr>
+      <w:r>
+        <w:t>Vertical snake traversal (column by column)</w:t>
+      </w:r>
+    </w:p>
+    <w:tbl>
+      <w:tblPr>
+        <w:tblStyle w:val="TableGrid"/>
+        <w:tblW w:w="0" w:type="auto"/>
+        <w:tblBorders>
+          <w:top w:val="single" w:sz="4" w:space="0" w:color="808080" w:themeColor="background1" w:themeShade="80"/>
+          <w:left w:val="single" w:sz="4" w:space="0" w:color="808080" w:themeColor="background1" w:themeShade="80"/>
+          <w:bottom w:val="single" w:sz="4" w:space="0" w:color="808080" w:themeColor="background1" w:themeShade="80"/>
+          <w:right w:val="single" w:sz="4" w:space="0" w:color="808080" w:themeColor="background1" w:themeShade="80"/>
+          <w:insideH w:val="single" w:sz="4" w:space="0" w:color="808080" w:themeColor="background1" w:themeShade="80"/>
+          <w:insideV w:val="single" w:sz="4" w:space="0" w:color="808080" w:themeColor="background1" w:themeShade="80"/>
+        </w:tblBorders>
+        <w:tblLook w:val="04A0" w:firstRow="1" w:lastRow="0" w:firstColumn="1" w:lastColumn="0" w:noHBand="0" w:noVBand="1"/>
+      </w:tblPr>
+      <w:tblGrid>
+        <w:gridCol w:w="2614"/>
+        <w:gridCol w:w="2614"/>
+        <w:gridCol w:w="2614"/>
+        <w:gridCol w:w="2614"/>
+      </w:tblGrid>
+      <w:tr>
+        <w:trPr>
+          <w:trHeight w:val="2426"/>
+        </w:trPr>
         <w:tc>
           <w:tcPr>
             <w:tcW w:w="2614" w:type="dxa"/>
@@ -2100,10 +2154,10 @@
                 <w:noProof/>
               </w:rPr>
               <w:drawing>
-                <wp:inline distT="0" distB="0" distL="0" distR="0" wp14:anchorId="08C51351" wp14:editId="4D2183AF">
+                <wp:inline distT="0" distB="0" distL="0" distR="0" wp14:anchorId="4DBDEB18" wp14:editId="6CFB4152">
                   <wp:extent cx="1368555" cy="1368555"/>
                   <wp:effectExtent l="0" t="0" r="3175" b="3175"/>
-                  <wp:docPr id="319880822" name="Picture 24" descr="A screenshot of a game&#10;&#10;Description automatically generated"/>
+                  <wp:docPr id="661692004" name="Picture 20" descr="A screenshot of a game&#10;&#10;Description automatically generated"/>
                   <wp:cNvGraphicFramePr>
                     <a:graphicFrameLocks xmlns:a="http://schemas.openxmlformats.org/drawingml/2006/main" noChangeAspect="1"/>
                   </wp:cNvGraphicFramePr>
@@ -2111,7 +2165,7 @@
                     <a:graphicData uri="http://schemas.openxmlformats.org/drawingml/2006/picture">
                       <pic:pic xmlns:pic="http://schemas.openxmlformats.org/drawingml/2006/picture">
                         <pic:nvPicPr>
-                          <pic:cNvPr id="319880822" name="Picture 24" descr="A screenshot of a game&#10;&#10;Description automatically generated"/>
+                          <pic:cNvPr id="661692004" name="Picture 20" descr="A screenshot of a game&#10;&#10;Description automatically generated"/>
                           <pic:cNvPicPr/>
                         </pic:nvPicPr>
                         <pic:blipFill>
@@ -2143,189 +2197,6 @@
             </w:r>
           </w:p>
         </w:tc>
-      </w:tr>
-      <w:tr>
-        <w:trPr>
-          <w:trHeight w:val="430"/>
-        </w:trPr>
-        <w:tc>
-          <w:tcPr>
-            <w:tcW w:w="2614" w:type="dxa"/>
-            <w:vAlign w:val="center"/>
-          </w:tcPr>
-          <w:p>
-            <w:pPr>
-              <w:jc w:val="center"/>
-              <w:rPr>
-                <w:sz w:val="20"/>
-                <w:szCs w:val="18"/>
-              </w:rPr>
-            </w:pPr>
-            <w:r>
-              <w:rPr>
-                <w:sz w:val="20"/>
-                <w:szCs w:val="18"/>
-              </w:rPr>
-              <w:t xml:space="preserve">Top-left to </w:t>
-            </w:r>
-            <w:r>
-              <w:rPr>
-                <w:sz w:val="20"/>
-                <w:szCs w:val="18"/>
-              </w:rPr>
-              <w:t>top-right</w:t>
-            </w:r>
-          </w:p>
-        </w:tc>
-        <w:tc>
-          <w:tcPr>
-            <w:tcW w:w="2614" w:type="dxa"/>
-            <w:vAlign w:val="center"/>
-          </w:tcPr>
-          <w:p>
-            <w:pPr>
-              <w:jc w:val="center"/>
-              <w:rPr>
-                <w:sz w:val="20"/>
-                <w:szCs w:val="18"/>
-              </w:rPr>
-            </w:pPr>
-            <w:r>
-              <w:rPr>
-                <w:sz w:val="20"/>
-                <w:szCs w:val="18"/>
-              </w:rPr>
-              <w:t>Top-</w:t>
-            </w:r>
-            <w:r>
-              <w:rPr>
-                <w:sz w:val="20"/>
-                <w:szCs w:val="18"/>
-              </w:rPr>
-              <w:t>left</w:t>
-            </w:r>
-            <w:r>
-              <w:rPr>
-                <w:sz w:val="20"/>
-                <w:szCs w:val="18"/>
-              </w:rPr>
-              <w:t xml:space="preserve"> to </w:t>
-            </w:r>
-            <w:r>
-              <w:rPr>
-                <w:sz w:val="20"/>
-                <w:szCs w:val="18"/>
-              </w:rPr>
-              <w:t>top</w:t>
-            </w:r>
-            <w:r>
-              <w:rPr>
-                <w:sz w:val="20"/>
-                <w:szCs w:val="18"/>
-              </w:rPr>
-              <w:t>-</w:t>
-            </w:r>
-            <w:r>
-              <w:rPr>
-                <w:sz w:val="20"/>
-                <w:szCs w:val="18"/>
-              </w:rPr>
-              <w:t>right</w:t>
-            </w:r>
-          </w:p>
-        </w:tc>
-        <w:tc>
-          <w:tcPr>
-            <w:tcW w:w="2614" w:type="dxa"/>
-            <w:vAlign w:val="center"/>
-          </w:tcPr>
-          <w:p>
-            <w:pPr>
-              <w:jc w:val="center"/>
-              <w:rPr>
-                <w:sz w:val="20"/>
-                <w:szCs w:val="18"/>
-              </w:rPr>
-            </w:pPr>
-            <w:r>
-              <w:rPr>
-                <w:sz w:val="20"/>
-                <w:szCs w:val="18"/>
-              </w:rPr>
-              <w:t xml:space="preserve">Bottom-right to </w:t>
-            </w:r>
-            <w:r>
-              <w:rPr>
-                <w:sz w:val="20"/>
-                <w:szCs w:val="18"/>
-              </w:rPr>
-              <w:t>bottom-left</w:t>
-            </w:r>
-          </w:p>
-        </w:tc>
-        <w:tc>
-          <w:tcPr>
-            <w:tcW w:w="2614" w:type="dxa"/>
-            <w:vAlign w:val="center"/>
-          </w:tcPr>
-          <w:p>
-            <w:pPr>
-              <w:jc w:val="center"/>
-              <w:rPr>
-                <w:sz w:val="20"/>
-                <w:szCs w:val="18"/>
-              </w:rPr>
-            </w:pPr>
-            <w:r>
-              <w:rPr>
-                <w:sz w:val="20"/>
-                <w:szCs w:val="18"/>
-              </w:rPr>
-              <w:t>Bottom-left to top-</w:t>
-            </w:r>
-            <w:r>
-              <w:rPr>
-                <w:sz w:val="20"/>
-                <w:szCs w:val="18"/>
-              </w:rPr>
-              <w:t>left</w:t>
-            </w:r>
-          </w:p>
-        </w:tc>
-      </w:tr>
-    </w:tbl>
-    <w:p>
-      <w:pPr>
-        <w:pStyle w:val="Heading2"/>
-      </w:pPr>
-      <w:r>
-        <w:t>Boundary traversal</w:t>
-      </w:r>
-    </w:p>
-    <w:tbl>
-      <w:tblPr>
-        <w:tblStyle w:val="TableGrid"/>
-        <w:tblW w:w="0" w:type="auto"/>
-        <w:tblBorders>
-          <w:top w:val="single" w:sz="4" w:space="0" w:color="808080" w:themeColor="background1" w:themeShade="80"/>
-          <w:left w:val="single" w:sz="4" w:space="0" w:color="808080" w:themeColor="background1" w:themeShade="80"/>
-          <w:bottom w:val="single" w:sz="4" w:space="0" w:color="808080" w:themeColor="background1" w:themeShade="80"/>
-          <w:right w:val="single" w:sz="4" w:space="0" w:color="808080" w:themeColor="background1" w:themeShade="80"/>
-          <w:insideH w:val="single" w:sz="4" w:space="0" w:color="808080" w:themeColor="background1" w:themeShade="80"/>
-          <w:insideV w:val="single" w:sz="4" w:space="0" w:color="808080" w:themeColor="background1" w:themeShade="80"/>
-        </w:tblBorders>
-        <w:tblLook w:val="04A0" w:firstRow="1" w:lastRow="0" w:firstColumn="1" w:lastColumn="0" w:noHBand="0" w:noVBand="1"/>
-      </w:tblPr>
-      <w:tblGrid>
-        <w:gridCol w:w="2614"/>
-        <w:gridCol w:w="2614"/>
-        <w:gridCol w:w="2614"/>
-        <w:gridCol w:w="2614"/>
-      </w:tblGrid>
-      <w:tr>
-        <w:trPr>
-          <w:trHeight w:val="2426"/>
-        </w:trPr>
         <w:tc>
           <w:tcPr>
             <w:tcW w:w="2614" w:type="dxa"/>
@@ -2340,10 +2211,10 @@
                 <w:noProof/>
               </w:rPr>
               <w:drawing>
-                <wp:inline distT="0" distB="0" distL="0" distR="0" wp14:anchorId="0A38D44C" wp14:editId="6D18026A">
+                <wp:inline distT="0" distB="0" distL="0" distR="0" wp14:anchorId="5AB70B5D" wp14:editId="4FD9AE29">
                   <wp:extent cx="1368555" cy="1368555"/>
                   <wp:effectExtent l="0" t="0" r="3175" b="3175"/>
-                  <wp:docPr id="1667363330" name="Picture 29" descr="A screenshot of a game&#10;&#10;Description automatically generated"/>
+                  <wp:docPr id="1800834465" name="Picture 21" descr="A screenshot of a number game&#10;&#10;Description automatically generated"/>
                   <wp:cNvGraphicFramePr>
                     <a:graphicFrameLocks xmlns:a="http://schemas.openxmlformats.org/drawingml/2006/main" noChangeAspect="1"/>
                   </wp:cNvGraphicFramePr>
@@ -2351,7 +2222,7 @@
                     <a:graphicData uri="http://schemas.openxmlformats.org/drawingml/2006/picture">
                       <pic:pic xmlns:pic="http://schemas.openxmlformats.org/drawingml/2006/picture">
                         <pic:nvPicPr>
-                          <pic:cNvPr id="1667363330" name="Picture 29" descr="A screenshot of a game&#10;&#10;Description automatically generated"/>
+                          <pic:cNvPr id="1800834465" name="Picture 21" descr="A screenshot of a number game&#10;&#10;Description automatically generated"/>
                           <pic:cNvPicPr/>
                         </pic:nvPicPr>
                         <pic:blipFill>
@@ -2386,9 +2257,6 @@
         <w:tc>
           <w:tcPr>
             <w:tcW w:w="2614" w:type="dxa"/>
-            <w:tcBorders>
-              <w:bottom w:val="single" w:sz="4" w:space="0" w:color="808080" w:themeColor="background1" w:themeShade="80"/>
-            </w:tcBorders>
             <w:vAlign w:val="center"/>
           </w:tcPr>
           <w:p>
@@ -2400,10 +2268,10 @@
                 <w:noProof/>
               </w:rPr>
               <w:drawing>
-                <wp:inline distT="0" distB="0" distL="0" distR="0" wp14:anchorId="5B0EFB79" wp14:editId="64ECD799">
+                <wp:inline distT="0" distB="0" distL="0" distR="0" wp14:anchorId="0935988E" wp14:editId="19C5AF10">
                   <wp:extent cx="1368555" cy="1368555"/>
                   <wp:effectExtent l="0" t="0" r="3175" b="3175"/>
-                  <wp:docPr id="909546942" name="Picture 30" descr="A screenshot of a game&#10;&#10;Description automatically generated"/>
+                  <wp:docPr id="789817292" name="Picture 22" descr="A screenshot of a number game&#10;&#10;Description automatically generated"/>
                   <wp:cNvGraphicFramePr>
                     <a:graphicFrameLocks xmlns:a="http://schemas.openxmlformats.org/drawingml/2006/main" noChangeAspect="1"/>
                   </wp:cNvGraphicFramePr>
@@ -2411,7 +2279,7 @@
                     <a:graphicData uri="http://schemas.openxmlformats.org/drawingml/2006/picture">
                       <pic:pic xmlns:pic="http://schemas.openxmlformats.org/drawingml/2006/picture">
                         <pic:nvPicPr>
-                          <pic:cNvPr id="909546942" name="Picture 30" descr="A screenshot of a game&#10;&#10;Description automatically generated"/>
+                          <pic:cNvPr id="789817292" name="Picture 22" descr="A screenshot of a number game&#10;&#10;Description automatically generated"/>
                           <pic:cNvPicPr/>
                         </pic:nvPicPr>
                         <pic:blipFill>
@@ -2446,9 +2314,6 @@
         <w:tc>
           <w:tcPr>
             <w:tcW w:w="2614" w:type="dxa"/>
-            <w:tcBorders>
-              <w:bottom w:val="single" w:sz="4" w:space="0" w:color="808080" w:themeColor="background1" w:themeShade="80"/>
-            </w:tcBorders>
             <w:vAlign w:val="center"/>
           </w:tcPr>
           <w:p>
@@ -2460,10 +2325,10 @@
                 <w:noProof/>
               </w:rPr>
               <w:drawing>
-                <wp:inline distT="0" distB="0" distL="0" distR="0" wp14:anchorId="0501C871" wp14:editId="11DBFEF8">
+                <wp:inline distT="0" distB="0" distL="0" distR="0" wp14:anchorId="08C51351" wp14:editId="4D2183AF">
                   <wp:extent cx="1368555" cy="1368555"/>
                   <wp:effectExtent l="0" t="0" r="3175" b="3175"/>
-                  <wp:docPr id="285363386" name="Picture 32" descr="A screenshot of a game&#10;&#10;Description automatically generated"/>
+                  <wp:docPr id="319880822" name="Picture 24" descr="A screenshot of a game&#10;&#10;Description automatically generated"/>
                   <wp:cNvGraphicFramePr>
                     <a:graphicFrameLocks xmlns:a="http://schemas.openxmlformats.org/drawingml/2006/main" noChangeAspect="1"/>
                   </wp:cNvGraphicFramePr>
@@ -2471,7 +2336,7 @@
                     <a:graphicData uri="http://schemas.openxmlformats.org/drawingml/2006/picture">
                       <pic:pic xmlns:pic="http://schemas.openxmlformats.org/drawingml/2006/picture">
                         <pic:nvPicPr>
-                          <pic:cNvPr id="285363386" name="Picture 32" descr="A screenshot of a game&#10;&#10;Description automatically generated"/>
+                          <pic:cNvPr id="319880822" name="Picture 24" descr="A screenshot of a game&#10;&#10;Description automatically generated"/>
                           <pic:cNvPicPr/>
                         </pic:nvPicPr>
                         <pic:blipFill>
@@ -2503,12 +2368,192 @@
             </w:r>
           </w:p>
         </w:tc>
-        <w:tc>
-          <w:tcPr>
-            <w:tcW w:w="2614" w:type="dxa"/>
-            <w:tcBorders>
-              <w:bottom w:val="single" w:sz="4" w:space="0" w:color="808080" w:themeColor="background1" w:themeShade="80"/>
-            </w:tcBorders>
+      </w:tr>
+      <w:tr>
+        <w:trPr>
+          <w:trHeight w:val="430"/>
+        </w:trPr>
+        <w:tc>
+          <w:tcPr>
+            <w:tcW w:w="2614" w:type="dxa"/>
+            <w:vAlign w:val="center"/>
+          </w:tcPr>
+          <w:p>
+            <w:pPr>
+              <w:jc w:val="center"/>
+              <w:rPr>
+                <w:sz w:val="20"/>
+                <w:szCs w:val="18"/>
+              </w:rPr>
+            </w:pPr>
+            <w:r>
+              <w:rPr>
+                <w:sz w:val="20"/>
+                <w:szCs w:val="18"/>
+              </w:rPr>
+              <w:t xml:space="preserve">Top-left to </w:t>
+            </w:r>
+            <w:r>
+              <w:rPr>
+                <w:sz w:val="20"/>
+                <w:szCs w:val="18"/>
+              </w:rPr>
+              <w:t>top-right</w:t>
+            </w:r>
+          </w:p>
+        </w:tc>
+        <w:tc>
+          <w:tcPr>
+            <w:tcW w:w="2614" w:type="dxa"/>
+            <w:vAlign w:val="center"/>
+          </w:tcPr>
+          <w:p>
+            <w:pPr>
+              <w:jc w:val="center"/>
+              <w:rPr>
+                <w:sz w:val="20"/>
+                <w:szCs w:val="18"/>
+              </w:rPr>
+            </w:pPr>
+            <w:r>
+              <w:rPr>
+                <w:sz w:val="20"/>
+                <w:szCs w:val="18"/>
+              </w:rPr>
+              <w:t>Top-</w:t>
+            </w:r>
+            <w:r>
+              <w:rPr>
+                <w:sz w:val="20"/>
+                <w:szCs w:val="18"/>
+              </w:rPr>
+              <w:t>left</w:t>
+            </w:r>
+            <w:r>
+              <w:rPr>
+                <w:sz w:val="20"/>
+                <w:szCs w:val="18"/>
+              </w:rPr>
+              <w:t xml:space="preserve"> to </w:t>
+            </w:r>
+            <w:r>
+              <w:rPr>
+                <w:sz w:val="20"/>
+                <w:szCs w:val="18"/>
+              </w:rPr>
+              <w:t>top</w:t>
+            </w:r>
+            <w:r>
+              <w:rPr>
+                <w:sz w:val="20"/>
+                <w:szCs w:val="18"/>
+              </w:rPr>
+              <w:t>-</w:t>
+            </w:r>
+            <w:r>
+              <w:rPr>
+                <w:sz w:val="20"/>
+                <w:szCs w:val="18"/>
+              </w:rPr>
+              <w:t>right</w:t>
+            </w:r>
+          </w:p>
+        </w:tc>
+        <w:tc>
+          <w:tcPr>
+            <w:tcW w:w="2614" w:type="dxa"/>
+            <w:vAlign w:val="center"/>
+          </w:tcPr>
+          <w:p>
+            <w:pPr>
+              <w:jc w:val="center"/>
+              <w:rPr>
+                <w:sz w:val="20"/>
+                <w:szCs w:val="18"/>
+              </w:rPr>
+            </w:pPr>
+            <w:r>
+              <w:rPr>
+                <w:sz w:val="20"/>
+                <w:szCs w:val="18"/>
+              </w:rPr>
+              <w:t xml:space="preserve">Bottom-right to </w:t>
+            </w:r>
+            <w:r>
+              <w:rPr>
+                <w:sz w:val="20"/>
+                <w:szCs w:val="18"/>
+              </w:rPr>
+              <w:t>bottom-left</w:t>
+            </w:r>
+          </w:p>
+        </w:tc>
+        <w:tc>
+          <w:tcPr>
+            <w:tcW w:w="2614" w:type="dxa"/>
+            <w:vAlign w:val="center"/>
+          </w:tcPr>
+          <w:p>
+            <w:pPr>
+              <w:jc w:val="center"/>
+              <w:rPr>
+                <w:sz w:val="20"/>
+                <w:szCs w:val="18"/>
+              </w:rPr>
+            </w:pPr>
+            <w:r>
+              <w:rPr>
+                <w:sz w:val="20"/>
+                <w:szCs w:val="18"/>
+              </w:rPr>
+              <w:t>Bottom-left to top-</w:t>
+            </w:r>
+            <w:r>
+              <w:rPr>
+                <w:sz w:val="20"/>
+                <w:szCs w:val="18"/>
+              </w:rPr>
+              <w:t>left</w:t>
+            </w:r>
+          </w:p>
+        </w:tc>
+      </w:tr>
+    </w:tbl>
+    <w:p>
+      <w:pPr>
+        <w:pStyle w:val="Heading2"/>
+      </w:pPr>
+      <w:r>
+        <w:t>Boundary traversal</w:t>
+      </w:r>
+    </w:p>
+    <w:tbl>
+      <w:tblPr>
+        <w:tblStyle w:val="TableGrid"/>
+        <w:tblW w:w="0" w:type="auto"/>
+        <w:tblBorders>
+          <w:top w:val="single" w:sz="4" w:space="0" w:color="808080" w:themeColor="background1" w:themeShade="80"/>
+          <w:left w:val="single" w:sz="4" w:space="0" w:color="808080" w:themeColor="background1" w:themeShade="80"/>
+          <w:bottom w:val="single" w:sz="4" w:space="0" w:color="808080" w:themeColor="background1" w:themeShade="80"/>
+          <w:right w:val="single" w:sz="4" w:space="0" w:color="808080" w:themeColor="background1" w:themeShade="80"/>
+          <w:insideH w:val="single" w:sz="4" w:space="0" w:color="808080" w:themeColor="background1" w:themeShade="80"/>
+          <w:insideV w:val="single" w:sz="4" w:space="0" w:color="808080" w:themeColor="background1" w:themeShade="80"/>
+        </w:tblBorders>
+        <w:tblLook w:val="04A0" w:firstRow="1" w:lastRow="0" w:firstColumn="1" w:lastColumn="0" w:noHBand="0" w:noVBand="1"/>
+      </w:tblPr>
+      <w:tblGrid>
+        <w:gridCol w:w="2614"/>
+        <w:gridCol w:w="2614"/>
+        <w:gridCol w:w="2614"/>
+        <w:gridCol w:w="2614"/>
+      </w:tblGrid>
+      <w:tr>
+        <w:trPr>
+          <w:trHeight w:val="2426"/>
+        </w:trPr>
+        <w:tc>
+          <w:tcPr>
+            <w:tcW w:w="2614" w:type="dxa"/>
             <w:vAlign w:val="center"/>
           </w:tcPr>
           <w:p>
@@ -2520,10 +2565,10 @@
                 <w:noProof/>
               </w:rPr>
               <w:drawing>
-                <wp:inline distT="0" distB="0" distL="0" distR="0" wp14:anchorId="6B99A99E" wp14:editId="1EC0C907">
+                <wp:inline distT="0" distB="0" distL="0" distR="0" wp14:anchorId="0A38D44C" wp14:editId="6D18026A">
                   <wp:extent cx="1368555" cy="1368555"/>
                   <wp:effectExtent l="0" t="0" r="3175" b="3175"/>
-                  <wp:docPr id="1523433797" name="Picture 31" descr="A screenshot of a game&#10;&#10;Description automatically generated"/>
+                  <wp:docPr id="1667363330" name="Picture 29" descr="A screenshot of a game&#10;&#10;Description automatically generated"/>
                   <wp:cNvGraphicFramePr>
                     <a:graphicFrameLocks xmlns:a="http://schemas.openxmlformats.org/drawingml/2006/main" noChangeAspect="1"/>
                   </wp:cNvGraphicFramePr>
@@ -2531,7 +2576,7 @@
                     <a:graphicData uri="http://schemas.openxmlformats.org/drawingml/2006/picture">
                       <pic:pic xmlns:pic="http://schemas.openxmlformats.org/drawingml/2006/picture">
                         <pic:nvPicPr>
-                          <pic:cNvPr id="1523433797" name="Picture 31" descr="A screenshot of a game&#10;&#10;Description automatically generated"/>
+                          <pic:cNvPr id="1667363330" name="Picture 29" descr="A screenshot of a game&#10;&#10;Description automatically generated"/>
                           <pic:cNvPicPr/>
                         </pic:nvPicPr>
                         <pic:blipFill>
@@ -2563,33 +2608,6 @@
             </w:r>
           </w:p>
         </w:tc>
-      </w:tr>
-      <w:tr>
-        <w:trPr>
-          <w:trHeight w:val="430"/>
-        </w:trPr>
-        <w:tc>
-          <w:tcPr>
-            <w:tcW w:w="2614" w:type="dxa"/>
-            <w:vAlign w:val="center"/>
-          </w:tcPr>
-          <w:p>
-            <w:pPr>
-              <w:jc w:val="center"/>
-              <w:rPr>
-                <w:sz w:val="20"/>
-                <w:szCs w:val="18"/>
-              </w:rPr>
-            </w:pPr>
-            <w:r>
-              <w:rPr>
-                <w:sz w:val="20"/>
-                <w:szCs w:val="18"/>
-              </w:rPr>
-              <w:t>Top</w:t>
-            </w:r>
-          </w:p>
-        </w:tc>
         <w:tc>
           <w:tcPr>
             <w:tcW w:w="2614" w:type="dxa"/>
@@ -2601,93 +2619,16 @@
           <w:p>
             <w:pPr>
               <w:jc w:val="center"/>
-              <w:rPr>
-                <w:sz w:val="20"/>
-                <w:szCs w:val="18"/>
-              </w:rPr>
-            </w:pPr>
-            <w:r>
-              <w:rPr>
-                <w:sz w:val="20"/>
-                <w:szCs w:val="18"/>
-              </w:rPr>
-              <w:t>Right</w:t>
-            </w:r>
-          </w:p>
-        </w:tc>
-        <w:tc>
-          <w:tcPr>
-            <w:tcW w:w="2614" w:type="dxa"/>
-            <w:tcBorders>
-              <w:bottom w:val="single" w:sz="4" w:space="0" w:color="808080" w:themeColor="background1" w:themeShade="80"/>
-            </w:tcBorders>
-            <w:vAlign w:val="center"/>
-          </w:tcPr>
-          <w:p>
-            <w:pPr>
-              <w:jc w:val="center"/>
-              <w:rPr>
-                <w:sz w:val="20"/>
-                <w:szCs w:val="18"/>
-              </w:rPr>
-            </w:pPr>
-            <w:r>
-              <w:rPr>
-                <w:sz w:val="20"/>
-                <w:szCs w:val="18"/>
-              </w:rPr>
-              <w:t>Bottom</w:t>
-            </w:r>
-          </w:p>
-        </w:tc>
-        <w:tc>
-          <w:tcPr>
-            <w:tcW w:w="2614" w:type="dxa"/>
-            <w:tcBorders>
-              <w:bottom w:val="single" w:sz="4" w:space="0" w:color="808080" w:themeColor="background1" w:themeShade="80"/>
-            </w:tcBorders>
-            <w:vAlign w:val="center"/>
-          </w:tcPr>
-          <w:p>
-            <w:pPr>
-              <w:jc w:val="center"/>
-              <w:rPr>
-                <w:sz w:val="20"/>
-                <w:szCs w:val="18"/>
-              </w:rPr>
-            </w:pPr>
-            <w:r>
-              <w:rPr>
-                <w:sz w:val="20"/>
-                <w:szCs w:val="18"/>
-              </w:rPr>
-              <w:t>Left</w:t>
-            </w:r>
-          </w:p>
-        </w:tc>
-      </w:tr>
-      <w:tr>
-        <w:trPr>
-          <w:trHeight w:val="2426"/>
-        </w:trPr>
-        <w:tc>
-          <w:tcPr>
-            <w:tcW w:w="2614" w:type="dxa"/>
-            <w:vAlign w:val="center"/>
-          </w:tcPr>
-          <w:p>
-            <w:pPr>
-              <w:jc w:val="center"/>
             </w:pPr>
             <w:r>
               <w:rPr>
                 <w:noProof/>
               </w:rPr>
               <w:drawing>
-                <wp:inline distT="0" distB="0" distL="0" distR="0" wp14:anchorId="5802B98F" wp14:editId="19F2FED4">
+                <wp:inline distT="0" distB="0" distL="0" distR="0" wp14:anchorId="5B0EFB79" wp14:editId="64ECD799">
                   <wp:extent cx="1368555" cy="1368555"/>
                   <wp:effectExtent l="0" t="0" r="3175" b="3175"/>
-                  <wp:docPr id="1832355700" name="Picture 34" descr="A screenshot of a game&#10;&#10;Description automatically generated"/>
+                  <wp:docPr id="909546942" name="Picture 30" descr="A screenshot of a game&#10;&#10;Description automatically generated"/>
                   <wp:cNvGraphicFramePr>
                     <a:graphicFrameLocks xmlns:a="http://schemas.openxmlformats.org/drawingml/2006/main" noChangeAspect="1"/>
                   </wp:cNvGraphicFramePr>
@@ -2695,7 +2636,7 @@
                     <a:graphicData uri="http://schemas.openxmlformats.org/drawingml/2006/picture">
                       <pic:pic xmlns:pic="http://schemas.openxmlformats.org/drawingml/2006/picture">
                         <pic:nvPicPr>
-                          <pic:cNvPr id="1832355700" name="Picture 34" descr="A screenshot of a game&#10;&#10;Description automatically generated"/>
+                          <pic:cNvPr id="909546942" name="Picture 30" descr="A screenshot of a game&#10;&#10;Description automatically generated"/>
                           <pic:cNvPicPr/>
                         </pic:nvPicPr>
                         <pic:blipFill>
@@ -2731,8 +2672,7 @@
           <w:tcPr>
             <w:tcW w:w="2614" w:type="dxa"/>
             <w:tcBorders>
-              <w:top w:val="single" w:sz="4" w:space="0" w:color="808080" w:themeColor="background1" w:themeShade="80"/>
-              <w:right w:val="single" w:sz="4" w:space="0" w:color="808080" w:themeColor="background1" w:themeShade="80"/>
+              <w:bottom w:val="single" w:sz="4" w:space="0" w:color="808080" w:themeColor="background1" w:themeShade="80"/>
             </w:tcBorders>
             <w:vAlign w:val="center"/>
           </w:tcPr>
@@ -2745,10 +2685,10 @@
                 <w:noProof/>
               </w:rPr>
               <w:drawing>
-                <wp:inline distT="0" distB="0" distL="0" distR="0" wp14:anchorId="6C8731AD" wp14:editId="543FA241">
+                <wp:inline distT="0" distB="0" distL="0" distR="0" wp14:anchorId="0501C871" wp14:editId="11DBFEF8">
                   <wp:extent cx="1368555" cy="1368555"/>
                   <wp:effectExtent l="0" t="0" r="3175" b="3175"/>
-                  <wp:docPr id="2073854319" name="Picture 35" descr="A screenshot of a number game&#10;&#10;Description automatically generated"/>
+                  <wp:docPr id="285363386" name="Picture 32" descr="A screenshot of a game&#10;&#10;Description automatically generated"/>
                   <wp:cNvGraphicFramePr>
                     <a:graphicFrameLocks xmlns:a="http://schemas.openxmlformats.org/drawingml/2006/main" noChangeAspect="1"/>
                   </wp:cNvGraphicFramePr>
@@ -2756,7 +2696,7 @@
                     <a:graphicData uri="http://schemas.openxmlformats.org/drawingml/2006/picture">
                       <pic:pic xmlns:pic="http://schemas.openxmlformats.org/drawingml/2006/picture">
                         <pic:nvPicPr>
-                          <pic:cNvPr id="2073854319" name="Picture 35" descr="A screenshot of a number game&#10;&#10;Description automatically generated"/>
+                          <pic:cNvPr id="285363386" name="Picture 32" descr="A screenshot of a game&#10;&#10;Description automatically generated"/>
                           <pic:cNvPicPr/>
                         </pic:nvPicPr>
                         <pic:blipFill>
@@ -2792,10 +2732,7 @@
           <w:tcPr>
             <w:tcW w:w="2614" w:type="dxa"/>
             <w:tcBorders>
-              <w:top w:val="single" w:sz="4" w:space="0" w:color="808080" w:themeColor="background1" w:themeShade="80"/>
-              <w:left w:val="single" w:sz="4" w:space="0" w:color="808080" w:themeColor="background1" w:themeShade="80"/>
-              <w:bottom w:val="nil"/>
-              <w:right w:val="nil"/>
+              <w:bottom w:val="single" w:sz="4" w:space="0" w:color="808080" w:themeColor="background1" w:themeShade="80"/>
             </w:tcBorders>
             <w:vAlign w:val="center"/>
           </w:tcPr>
@@ -2803,192 +2740,15 @@
             <w:pPr>
               <w:jc w:val="center"/>
             </w:pPr>
-          </w:p>
-        </w:tc>
-        <w:tc>
-          <w:tcPr>
-            <w:tcW w:w="2614" w:type="dxa"/>
-            <w:tcBorders>
-              <w:top w:val="single" w:sz="4" w:space="0" w:color="808080" w:themeColor="background1" w:themeShade="80"/>
-              <w:left w:val="nil"/>
-              <w:bottom w:val="nil"/>
-              <w:right w:val="nil"/>
-            </w:tcBorders>
-            <w:vAlign w:val="center"/>
-          </w:tcPr>
-          <w:p>
-            <w:pPr>
-              <w:jc w:val="center"/>
-            </w:pPr>
-          </w:p>
-        </w:tc>
-      </w:tr>
-      <w:tr>
-        <w:trPr>
-          <w:trHeight w:val="430"/>
-        </w:trPr>
-        <w:tc>
-          <w:tcPr>
-            <w:tcW w:w="2614" w:type="dxa"/>
-            <w:vAlign w:val="center"/>
-          </w:tcPr>
-          <w:p>
-            <w:pPr>
-              <w:jc w:val="center"/>
-              <w:rPr>
-                <w:sz w:val="20"/>
-                <w:szCs w:val="18"/>
-              </w:rPr>
-            </w:pPr>
-            <w:r>
-              <w:rPr>
-                <w:sz w:val="20"/>
-                <w:szCs w:val="18"/>
-              </w:rPr>
-              <w:t>C</w:t>
-            </w:r>
-            <w:r>
-              <w:rPr>
-                <w:sz w:val="20"/>
-                <w:szCs w:val="18"/>
-              </w:rPr>
-              <w:t>lockwise</w:t>
-            </w:r>
-          </w:p>
-        </w:tc>
-        <w:tc>
-          <w:tcPr>
-            <w:tcW w:w="2614" w:type="dxa"/>
-            <w:tcBorders>
-              <w:right w:val="single" w:sz="4" w:space="0" w:color="808080" w:themeColor="background1" w:themeShade="80"/>
-            </w:tcBorders>
-            <w:vAlign w:val="center"/>
-          </w:tcPr>
-          <w:p>
-            <w:pPr>
-              <w:jc w:val="center"/>
-              <w:rPr>
-                <w:sz w:val="20"/>
-                <w:szCs w:val="18"/>
-              </w:rPr>
-            </w:pPr>
-            <w:r>
-              <w:rPr>
-                <w:sz w:val="20"/>
-                <w:szCs w:val="18"/>
-              </w:rPr>
-              <w:t>A</w:t>
-            </w:r>
-            <w:r>
-              <w:rPr>
-                <w:sz w:val="20"/>
-                <w:szCs w:val="18"/>
-              </w:rPr>
-              <w:t>nticlockwise</w:t>
-            </w:r>
-          </w:p>
-        </w:tc>
-        <w:tc>
-          <w:tcPr>
-            <w:tcW w:w="2614" w:type="dxa"/>
-            <w:tcBorders>
-              <w:top w:val="nil"/>
-              <w:left w:val="single" w:sz="4" w:space="0" w:color="808080" w:themeColor="background1" w:themeShade="80"/>
-              <w:bottom w:val="nil"/>
-              <w:right w:val="nil"/>
-            </w:tcBorders>
-            <w:vAlign w:val="center"/>
-          </w:tcPr>
-          <w:p>
-            <w:pPr>
-              <w:jc w:val="center"/>
-              <w:rPr>
-                <w:sz w:val="20"/>
-                <w:szCs w:val="18"/>
-              </w:rPr>
-            </w:pPr>
-          </w:p>
-        </w:tc>
-        <w:tc>
-          <w:tcPr>
-            <w:tcW w:w="2614" w:type="dxa"/>
-            <w:tcBorders>
-              <w:top w:val="nil"/>
-              <w:left w:val="nil"/>
-              <w:bottom w:val="nil"/>
-              <w:right w:val="nil"/>
-            </w:tcBorders>
-            <w:vAlign w:val="center"/>
-          </w:tcPr>
-          <w:p>
-            <w:pPr>
-              <w:jc w:val="center"/>
-              <w:rPr>
-                <w:sz w:val="20"/>
-                <w:szCs w:val="18"/>
-              </w:rPr>
-            </w:pPr>
-          </w:p>
-        </w:tc>
-      </w:tr>
-    </w:tbl>
-    <w:p>
-      <w:pPr>
-        <w:pStyle w:val="Heading2"/>
-      </w:pPr>
-      <w:r>
-        <w:lastRenderedPageBreak/>
-        <w:t>Spira</w:t>
-      </w:r>
-      <w:r>
-        <w:t>l</w:t>
-      </w:r>
-      <w:r>
-        <w:t xml:space="preserve"> traversal (column by column)</w:t>
-      </w:r>
-    </w:p>
-    <w:tbl>
-      <w:tblPr>
-        <w:tblStyle w:val="TableGrid"/>
-        <w:tblW w:w="0" w:type="auto"/>
-        <w:tblBorders>
-          <w:top w:val="single" w:sz="4" w:space="0" w:color="808080" w:themeColor="background1" w:themeShade="80"/>
-          <w:left w:val="single" w:sz="4" w:space="0" w:color="808080" w:themeColor="background1" w:themeShade="80"/>
-          <w:bottom w:val="single" w:sz="4" w:space="0" w:color="808080" w:themeColor="background1" w:themeShade="80"/>
-          <w:right w:val="single" w:sz="4" w:space="0" w:color="808080" w:themeColor="background1" w:themeShade="80"/>
-          <w:insideH w:val="single" w:sz="4" w:space="0" w:color="808080" w:themeColor="background1" w:themeShade="80"/>
-          <w:insideV w:val="single" w:sz="4" w:space="0" w:color="808080" w:themeColor="background1" w:themeShade="80"/>
-        </w:tblBorders>
-        <w:tblLook w:val="04A0" w:firstRow="1" w:lastRow="0" w:firstColumn="1" w:lastColumn="0" w:noHBand="0" w:noVBand="1"/>
-      </w:tblPr>
-      <w:tblGrid>
-        <w:gridCol w:w="2614"/>
-        <w:gridCol w:w="2614"/>
-        <w:gridCol w:w="2614"/>
-        <w:gridCol w:w="2614"/>
-      </w:tblGrid>
-      <w:tr>
-        <w:trPr>
-          <w:trHeight w:val="2426"/>
-        </w:trPr>
-        <w:tc>
-          <w:tcPr>
-            <w:tcW w:w="2614" w:type="dxa"/>
-            <w:vAlign w:val="center"/>
-          </w:tcPr>
-          <w:p>
-            <w:pPr>
-              <w:jc w:val="center"/>
-            </w:pPr>
             <w:r>
               <w:rPr>
                 <w:noProof/>
               </w:rPr>
               <w:drawing>
-                <wp:inline distT="0" distB="0" distL="0" distR="0" wp14:anchorId="4285DBDE" wp14:editId="10CD48B4">
+                <wp:inline distT="0" distB="0" distL="0" distR="0" wp14:anchorId="6B99A99E" wp14:editId="1EC0C907">
                   <wp:extent cx="1368555" cy="1368555"/>
                   <wp:effectExtent l="0" t="0" r="3175" b="3175"/>
-                  <wp:docPr id="2077392020" name="Picture 36" descr="A screenshot of a game&#10;&#10;Description automatically generated"/>
+                  <wp:docPr id="1523433797" name="Picture 31" descr="A screenshot of a game&#10;&#10;Description automatically generated"/>
                   <wp:cNvGraphicFramePr>
                     <a:graphicFrameLocks xmlns:a="http://schemas.openxmlformats.org/drawingml/2006/main" noChangeAspect="1"/>
                   </wp:cNvGraphicFramePr>
@@ -2996,7 +2756,7 @@
                     <a:graphicData uri="http://schemas.openxmlformats.org/drawingml/2006/picture">
                       <pic:pic xmlns:pic="http://schemas.openxmlformats.org/drawingml/2006/picture">
                         <pic:nvPicPr>
-                          <pic:cNvPr id="2077392020" name="Picture 36" descr="A screenshot of a game&#10;&#10;Description automatically generated"/>
+                          <pic:cNvPr id="1523433797" name="Picture 31" descr="A screenshot of a game&#10;&#10;Description automatically generated"/>
                           <pic:cNvPicPr/>
                         </pic:nvPicPr>
                         <pic:blipFill>
@@ -3028,6 +2788,113 @@
             </w:r>
           </w:p>
         </w:tc>
+      </w:tr>
+      <w:tr>
+        <w:trPr>
+          <w:trHeight w:val="430"/>
+        </w:trPr>
+        <w:tc>
+          <w:tcPr>
+            <w:tcW w:w="2614" w:type="dxa"/>
+            <w:vAlign w:val="center"/>
+          </w:tcPr>
+          <w:p>
+            <w:pPr>
+              <w:jc w:val="center"/>
+              <w:rPr>
+                <w:sz w:val="20"/>
+                <w:szCs w:val="18"/>
+              </w:rPr>
+            </w:pPr>
+            <w:r>
+              <w:rPr>
+                <w:sz w:val="20"/>
+                <w:szCs w:val="18"/>
+              </w:rPr>
+              <w:t>Top</w:t>
+            </w:r>
+          </w:p>
+        </w:tc>
+        <w:tc>
+          <w:tcPr>
+            <w:tcW w:w="2614" w:type="dxa"/>
+            <w:tcBorders>
+              <w:bottom w:val="single" w:sz="4" w:space="0" w:color="808080" w:themeColor="background1" w:themeShade="80"/>
+            </w:tcBorders>
+            <w:vAlign w:val="center"/>
+          </w:tcPr>
+          <w:p>
+            <w:pPr>
+              <w:jc w:val="center"/>
+              <w:rPr>
+                <w:sz w:val="20"/>
+                <w:szCs w:val="18"/>
+              </w:rPr>
+            </w:pPr>
+            <w:r>
+              <w:rPr>
+                <w:sz w:val="20"/>
+                <w:szCs w:val="18"/>
+              </w:rPr>
+              <w:t>Right</w:t>
+            </w:r>
+          </w:p>
+        </w:tc>
+        <w:tc>
+          <w:tcPr>
+            <w:tcW w:w="2614" w:type="dxa"/>
+            <w:tcBorders>
+              <w:bottom w:val="single" w:sz="4" w:space="0" w:color="808080" w:themeColor="background1" w:themeShade="80"/>
+            </w:tcBorders>
+            <w:vAlign w:val="center"/>
+          </w:tcPr>
+          <w:p>
+            <w:pPr>
+              <w:jc w:val="center"/>
+              <w:rPr>
+                <w:sz w:val="20"/>
+                <w:szCs w:val="18"/>
+              </w:rPr>
+            </w:pPr>
+            <w:r>
+              <w:rPr>
+                <w:sz w:val="20"/>
+                <w:szCs w:val="18"/>
+              </w:rPr>
+              <w:t>Bottom</w:t>
+            </w:r>
+          </w:p>
+        </w:tc>
+        <w:tc>
+          <w:tcPr>
+            <w:tcW w:w="2614" w:type="dxa"/>
+            <w:tcBorders>
+              <w:bottom w:val="single" w:sz="4" w:space="0" w:color="808080" w:themeColor="background1" w:themeShade="80"/>
+            </w:tcBorders>
+            <w:vAlign w:val="center"/>
+          </w:tcPr>
+          <w:p>
+            <w:pPr>
+              <w:jc w:val="center"/>
+              <w:rPr>
+                <w:sz w:val="20"/>
+                <w:szCs w:val="18"/>
+              </w:rPr>
+            </w:pPr>
+            <w:r>
+              <w:rPr>
+                <w:sz w:val="20"/>
+                <w:szCs w:val="18"/>
+              </w:rPr>
+              <w:t>Left</w:t>
+            </w:r>
+          </w:p>
+        </w:tc>
+      </w:tr>
+      <w:tr>
+        <w:trPr>
+          <w:trHeight w:val="2426"/>
+        </w:trPr>
         <w:tc>
           <w:tcPr>
             <w:tcW w:w="2614" w:type="dxa"/>
@@ -3042,10 +2909,10 @@
                 <w:noProof/>
               </w:rPr>
               <w:drawing>
-                <wp:inline distT="0" distB="0" distL="0" distR="0" wp14:anchorId="4AD0119B" wp14:editId="691F4D36">
+                <wp:inline distT="0" distB="0" distL="0" distR="0" wp14:anchorId="5802B98F" wp14:editId="19F2FED4">
                   <wp:extent cx="1368555" cy="1368555"/>
                   <wp:effectExtent l="0" t="0" r="3175" b="3175"/>
-                  <wp:docPr id="1487187615" name="Picture 37" descr="A screenshot of a game&#10;&#10;Description automatically generated"/>
+                  <wp:docPr id="1832355700" name="Picture 34" descr="A screenshot of a game&#10;&#10;Description automatically generated"/>
                   <wp:cNvGraphicFramePr>
                     <a:graphicFrameLocks xmlns:a="http://schemas.openxmlformats.org/drawingml/2006/main" noChangeAspect="1"/>
                   </wp:cNvGraphicFramePr>
@@ -3053,7 +2920,7 @@
                     <a:graphicData uri="http://schemas.openxmlformats.org/drawingml/2006/picture">
                       <pic:pic xmlns:pic="http://schemas.openxmlformats.org/drawingml/2006/picture">
                         <pic:nvPicPr>
-                          <pic:cNvPr id="1487187615" name="Picture 37" descr="A screenshot of a game&#10;&#10;Description automatically generated"/>
+                          <pic:cNvPr id="1832355700" name="Picture 34" descr="A screenshot of a game&#10;&#10;Description automatically generated"/>
                           <pic:cNvPicPr/>
                         </pic:nvPicPr>
                         <pic:blipFill>
@@ -3088,6 +2955,10 @@
         <w:tc>
           <w:tcPr>
             <w:tcW w:w="2614" w:type="dxa"/>
+            <w:tcBorders>
+              <w:top w:val="single" w:sz="4" w:space="0" w:color="808080" w:themeColor="background1" w:themeShade="80"/>
+              <w:right w:val="single" w:sz="4" w:space="0" w:color="808080" w:themeColor="background1" w:themeShade="80"/>
+            </w:tcBorders>
             <w:vAlign w:val="center"/>
           </w:tcPr>
           <w:p>
@@ -3099,10 +2970,10 @@
                 <w:noProof/>
               </w:rPr>
               <w:drawing>
-                <wp:inline distT="0" distB="0" distL="0" distR="0" wp14:anchorId="597EED66" wp14:editId="16638B15">
+                <wp:inline distT="0" distB="0" distL="0" distR="0" wp14:anchorId="6C8731AD" wp14:editId="543FA241">
                   <wp:extent cx="1368555" cy="1368555"/>
                   <wp:effectExtent l="0" t="0" r="3175" b="3175"/>
-                  <wp:docPr id="1674506857" name="Picture 38" descr="A screenshot of a game&#10;&#10;Description automatically generated"/>
+                  <wp:docPr id="2073854319" name="Picture 35" descr="A screenshot of a number game&#10;&#10;Description automatically generated"/>
                   <wp:cNvGraphicFramePr>
                     <a:graphicFrameLocks xmlns:a="http://schemas.openxmlformats.org/drawingml/2006/main" noChangeAspect="1"/>
                   </wp:cNvGraphicFramePr>
@@ -3110,7 +2981,7 @@
                     <a:graphicData uri="http://schemas.openxmlformats.org/drawingml/2006/picture">
                       <pic:pic xmlns:pic="http://schemas.openxmlformats.org/drawingml/2006/picture">
                         <pic:nvPicPr>
-                          <pic:cNvPr id="1674506857" name="Picture 38" descr="A screenshot of a game&#10;&#10;Description automatically generated"/>
+                          <pic:cNvPr id="2073854319" name="Picture 35" descr="A screenshot of a number game&#10;&#10;Description automatically generated"/>
                           <pic:cNvPicPr/>
                         </pic:nvPicPr>
                         <pic:blipFill>
@@ -3145,6 +3016,189 @@
         <w:tc>
           <w:tcPr>
             <w:tcW w:w="2614" w:type="dxa"/>
+            <w:tcBorders>
+              <w:top w:val="single" w:sz="4" w:space="0" w:color="808080" w:themeColor="background1" w:themeShade="80"/>
+              <w:left w:val="single" w:sz="4" w:space="0" w:color="808080" w:themeColor="background1" w:themeShade="80"/>
+              <w:bottom w:val="nil"/>
+              <w:right w:val="nil"/>
+            </w:tcBorders>
+            <w:vAlign w:val="center"/>
+          </w:tcPr>
+          <w:p>
+            <w:pPr>
+              <w:jc w:val="center"/>
+            </w:pPr>
+          </w:p>
+        </w:tc>
+        <w:tc>
+          <w:tcPr>
+            <w:tcW w:w="2614" w:type="dxa"/>
+            <w:tcBorders>
+              <w:top w:val="single" w:sz="4" w:space="0" w:color="808080" w:themeColor="background1" w:themeShade="80"/>
+              <w:left w:val="nil"/>
+              <w:bottom w:val="nil"/>
+              <w:right w:val="nil"/>
+            </w:tcBorders>
+            <w:vAlign w:val="center"/>
+          </w:tcPr>
+          <w:p>
+            <w:pPr>
+              <w:jc w:val="center"/>
+            </w:pPr>
+          </w:p>
+        </w:tc>
+      </w:tr>
+      <w:tr>
+        <w:trPr>
+          <w:trHeight w:val="430"/>
+        </w:trPr>
+        <w:tc>
+          <w:tcPr>
+            <w:tcW w:w="2614" w:type="dxa"/>
+            <w:vAlign w:val="center"/>
+          </w:tcPr>
+          <w:p>
+            <w:pPr>
+              <w:jc w:val="center"/>
+              <w:rPr>
+                <w:sz w:val="20"/>
+                <w:szCs w:val="18"/>
+              </w:rPr>
+            </w:pPr>
+            <w:r>
+              <w:rPr>
+                <w:sz w:val="20"/>
+                <w:szCs w:val="18"/>
+              </w:rPr>
+              <w:t>C</w:t>
+            </w:r>
+            <w:r>
+              <w:rPr>
+                <w:sz w:val="20"/>
+                <w:szCs w:val="18"/>
+              </w:rPr>
+              <w:t>lockwise</w:t>
+            </w:r>
+          </w:p>
+        </w:tc>
+        <w:tc>
+          <w:tcPr>
+            <w:tcW w:w="2614" w:type="dxa"/>
+            <w:tcBorders>
+              <w:right w:val="single" w:sz="4" w:space="0" w:color="808080" w:themeColor="background1" w:themeShade="80"/>
+            </w:tcBorders>
+            <w:vAlign w:val="center"/>
+          </w:tcPr>
+          <w:p>
+            <w:pPr>
+              <w:jc w:val="center"/>
+              <w:rPr>
+                <w:sz w:val="20"/>
+                <w:szCs w:val="18"/>
+              </w:rPr>
+            </w:pPr>
+            <w:r>
+              <w:rPr>
+                <w:sz w:val="20"/>
+                <w:szCs w:val="18"/>
+              </w:rPr>
+              <w:t>A</w:t>
+            </w:r>
+            <w:r>
+              <w:rPr>
+                <w:sz w:val="20"/>
+                <w:szCs w:val="18"/>
+              </w:rPr>
+              <w:t>nticlockwise</w:t>
+            </w:r>
+          </w:p>
+        </w:tc>
+        <w:tc>
+          <w:tcPr>
+            <w:tcW w:w="2614" w:type="dxa"/>
+            <w:tcBorders>
+              <w:top w:val="nil"/>
+              <w:left w:val="single" w:sz="4" w:space="0" w:color="808080" w:themeColor="background1" w:themeShade="80"/>
+              <w:bottom w:val="nil"/>
+              <w:right w:val="nil"/>
+            </w:tcBorders>
+            <w:vAlign w:val="center"/>
+          </w:tcPr>
+          <w:p>
+            <w:pPr>
+              <w:jc w:val="center"/>
+              <w:rPr>
+                <w:sz w:val="20"/>
+                <w:szCs w:val="18"/>
+              </w:rPr>
+            </w:pPr>
+          </w:p>
+        </w:tc>
+        <w:tc>
+          <w:tcPr>
+            <w:tcW w:w="2614" w:type="dxa"/>
+            <w:tcBorders>
+              <w:top w:val="nil"/>
+              <w:left w:val="nil"/>
+              <w:bottom w:val="nil"/>
+              <w:right w:val="nil"/>
+            </w:tcBorders>
+            <w:vAlign w:val="center"/>
+          </w:tcPr>
+          <w:p>
+            <w:pPr>
+              <w:jc w:val="center"/>
+              <w:rPr>
+                <w:sz w:val="20"/>
+                <w:szCs w:val="18"/>
+              </w:rPr>
+            </w:pPr>
+          </w:p>
+        </w:tc>
+      </w:tr>
+    </w:tbl>
+    <w:p>
+      <w:pPr>
+        <w:pStyle w:val="Heading2"/>
+      </w:pPr>
+      <w:r>
+        <w:lastRenderedPageBreak/>
+        <w:t>Spira</w:t>
+      </w:r>
+      <w:r>
+        <w:t>l</w:t>
+      </w:r>
+      <w:r>
+        <w:t xml:space="preserve"> traversal (column by column)</w:t>
+      </w:r>
+    </w:p>
+    <w:tbl>
+      <w:tblPr>
+        <w:tblStyle w:val="TableGrid"/>
+        <w:tblW w:w="0" w:type="auto"/>
+        <w:tblBorders>
+          <w:top w:val="single" w:sz="4" w:space="0" w:color="808080" w:themeColor="background1" w:themeShade="80"/>
+          <w:left w:val="single" w:sz="4" w:space="0" w:color="808080" w:themeColor="background1" w:themeShade="80"/>
+          <w:bottom w:val="single" w:sz="4" w:space="0" w:color="808080" w:themeColor="background1" w:themeShade="80"/>
+          <w:right w:val="single" w:sz="4" w:space="0" w:color="808080" w:themeColor="background1" w:themeShade="80"/>
+          <w:insideH w:val="single" w:sz="4" w:space="0" w:color="808080" w:themeColor="background1" w:themeShade="80"/>
+          <w:insideV w:val="single" w:sz="4" w:space="0" w:color="808080" w:themeColor="background1" w:themeShade="80"/>
+        </w:tblBorders>
+        <w:tblLook w:val="04A0" w:firstRow="1" w:lastRow="0" w:firstColumn="1" w:lastColumn="0" w:noHBand="0" w:noVBand="1"/>
+      </w:tblPr>
+      <w:tblGrid>
+        <w:gridCol w:w="2614"/>
+        <w:gridCol w:w="2614"/>
+        <w:gridCol w:w="2614"/>
+        <w:gridCol w:w="2614"/>
+      </w:tblGrid>
+      <w:tr>
+        <w:trPr>
+          <w:trHeight w:val="2426"/>
+        </w:trPr>
+        <w:tc>
+          <w:tcPr>
+            <w:tcW w:w="2614" w:type="dxa"/>
             <w:vAlign w:val="center"/>
           </w:tcPr>
           <w:p>
@@ -3156,10 +3210,10 @@
                 <w:noProof/>
               </w:rPr>
               <w:drawing>
-                <wp:inline distT="0" distB="0" distL="0" distR="0" wp14:anchorId="305C0E48" wp14:editId="61D3D2BE">
+                <wp:inline distT="0" distB="0" distL="0" distR="0" wp14:anchorId="4285DBDE" wp14:editId="10CD48B4">
                   <wp:extent cx="1368555" cy="1368555"/>
                   <wp:effectExtent l="0" t="0" r="3175" b="3175"/>
-                  <wp:docPr id="1041368215" name="Picture 39" descr="A screenshot of a game&#10;&#10;Description automatically generated"/>
+                  <wp:docPr id="2077392020" name="Picture 36" descr="A screenshot of a game&#10;&#10;Description automatically generated"/>
                   <wp:cNvGraphicFramePr>
                     <a:graphicFrameLocks xmlns:a="http://schemas.openxmlformats.org/drawingml/2006/main" noChangeAspect="1"/>
                   </wp:cNvGraphicFramePr>
@@ -3167,7 +3221,7 @@
                     <a:graphicData uri="http://schemas.openxmlformats.org/drawingml/2006/picture">
                       <pic:pic xmlns:pic="http://schemas.openxmlformats.org/drawingml/2006/picture">
                         <pic:nvPicPr>
-                          <pic:cNvPr id="1041368215" name="Picture 39" descr="A screenshot of a game&#10;&#10;Description automatically generated"/>
+                          <pic:cNvPr id="2077392020" name="Picture 36" descr="A screenshot of a game&#10;&#10;Description automatically generated"/>
                           <pic:cNvPicPr/>
                         </pic:nvPicPr>
                         <pic:blipFill>
@@ -3199,143 +3253,6 @@
             </w:r>
           </w:p>
         </w:tc>
-      </w:tr>
-      <w:tr>
-        <w:trPr>
-          <w:trHeight w:val="430"/>
-        </w:trPr>
-        <w:tc>
-          <w:tcPr>
-            <w:tcW w:w="2614" w:type="dxa"/>
-            <w:vAlign w:val="center"/>
-          </w:tcPr>
-          <w:p>
-            <w:pPr>
-              <w:jc w:val="center"/>
-              <w:rPr>
-                <w:sz w:val="20"/>
-                <w:szCs w:val="18"/>
-              </w:rPr>
-            </w:pPr>
-            <w:r>
-              <w:rPr>
-                <w:sz w:val="20"/>
-                <w:szCs w:val="18"/>
-              </w:rPr>
-              <w:t>Outside in clockwise</w:t>
-            </w:r>
-          </w:p>
-        </w:tc>
-        <w:tc>
-          <w:tcPr>
-            <w:tcW w:w="2614" w:type="dxa"/>
-            <w:vAlign w:val="center"/>
-          </w:tcPr>
-          <w:p>
-            <w:pPr>
-              <w:jc w:val="center"/>
-              <w:rPr>
-                <w:sz w:val="20"/>
-                <w:szCs w:val="18"/>
-              </w:rPr>
-            </w:pPr>
-            <w:r>
-              <w:rPr>
-                <w:sz w:val="20"/>
-                <w:szCs w:val="18"/>
-              </w:rPr>
-              <w:t>Outside in anticlockwise</w:t>
-            </w:r>
-          </w:p>
-        </w:tc>
-        <w:tc>
-          <w:tcPr>
-            <w:tcW w:w="2614" w:type="dxa"/>
-            <w:vAlign w:val="center"/>
-          </w:tcPr>
-          <w:p>
-            <w:pPr>
-              <w:jc w:val="center"/>
-              <w:rPr>
-                <w:sz w:val="20"/>
-                <w:szCs w:val="18"/>
-              </w:rPr>
-            </w:pPr>
-            <w:r>
-              <w:rPr>
-                <w:sz w:val="20"/>
-                <w:szCs w:val="18"/>
-              </w:rPr>
-              <w:t xml:space="preserve">Inside out </w:t>
-            </w:r>
-            <w:r>
-              <w:rPr>
-                <w:sz w:val="20"/>
-                <w:szCs w:val="18"/>
-              </w:rPr>
-              <w:t>clockwise</w:t>
-            </w:r>
-          </w:p>
-        </w:tc>
-        <w:tc>
-          <w:tcPr>
-            <w:tcW w:w="2614" w:type="dxa"/>
-            <w:vAlign w:val="center"/>
-          </w:tcPr>
-          <w:p>
-            <w:pPr>
-              <w:jc w:val="center"/>
-              <w:rPr>
-                <w:sz w:val="20"/>
-                <w:szCs w:val="18"/>
-              </w:rPr>
-            </w:pPr>
-            <w:r>
-              <w:rPr>
-                <w:sz w:val="20"/>
-                <w:szCs w:val="18"/>
-              </w:rPr>
-              <w:t>Inside out anticlockwise</w:t>
-            </w:r>
-          </w:p>
-        </w:tc>
-      </w:tr>
-    </w:tbl>
-    <w:p>
-      <w:pPr>
-        <w:pStyle w:val="Heading2"/>
-      </w:pPr>
-      <w:r>
-        <w:t>Zigzag</w:t>
-      </w:r>
-      <w:r>
-        <w:t xml:space="preserve"> traversal</w:t>
-      </w:r>
-    </w:p>
-    <w:tbl>
-      <w:tblPr>
-        <w:tblStyle w:val="TableGrid"/>
-        <w:tblW w:w="0" w:type="auto"/>
-        <w:tblBorders>
-          <w:top w:val="single" w:sz="4" w:space="0" w:color="808080" w:themeColor="background1" w:themeShade="80"/>
-          <w:left w:val="single" w:sz="4" w:space="0" w:color="808080" w:themeColor="background1" w:themeShade="80"/>
-          <w:bottom w:val="single" w:sz="4" w:space="0" w:color="808080" w:themeColor="background1" w:themeShade="80"/>
-          <w:right w:val="single" w:sz="4" w:space="0" w:color="808080" w:themeColor="background1" w:themeShade="80"/>
-          <w:insideH w:val="single" w:sz="4" w:space="0" w:color="808080" w:themeColor="background1" w:themeShade="80"/>
-          <w:insideV w:val="single" w:sz="4" w:space="0" w:color="808080" w:themeColor="background1" w:themeShade="80"/>
-        </w:tblBorders>
-        <w:tblLook w:val="04A0" w:firstRow="1" w:lastRow="0" w:firstColumn="1" w:lastColumn="0" w:noHBand="0" w:noVBand="1"/>
-      </w:tblPr>
-      <w:tblGrid>
-        <w:gridCol w:w="2614"/>
-        <w:gridCol w:w="2614"/>
-        <w:gridCol w:w="2614"/>
-        <w:gridCol w:w="2614"/>
-      </w:tblGrid>
-      <w:tr>
-        <w:trPr>
-          <w:trHeight w:val="2426"/>
-        </w:trPr>
         <w:tc>
           <w:tcPr>
             <w:tcW w:w="2614" w:type="dxa"/>
@@ -3350,10 +3267,10 @@
                 <w:noProof/>
               </w:rPr>
               <w:drawing>
-                <wp:inline distT="0" distB="0" distL="0" distR="0" wp14:anchorId="42B9B79F" wp14:editId="6B669174">
+                <wp:inline distT="0" distB="0" distL="0" distR="0" wp14:anchorId="4AD0119B" wp14:editId="691F4D36">
                   <wp:extent cx="1368555" cy="1368555"/>
                   <wp:effectExtent l="0" t="0" r="3175" b="3175"/>
-                  <wp:docPr id="1234490295" name="Picture 40" descr="A screenshot of a number game&#10;&#10;Description automatically generated"/>
+                  <wp:docPr id="1487187615" name="Picture 37" descr="A screenshot of a game&#10;&#10;Description automatically generated"/>
                   <wp:cNvGraphicFramePr>
                     <a:graphicFrameLocks xmlns:a="http://schemas.openxmlformats.org/drawingml/2006/main" noChangeAspect="1"/>
                   </wp:cNvGraphicFramePr>
@@ -3361,7 +3278,7 @@
                     <a:graphicData uri="http://schemas.openxmlformats.org/drawingml/2006/picture">
                       <pic:pic xmlns:pic="http://schemas.openxmlformats.org/drawingml/2006/picture">
                         <pic:nvPicPr>
-                          <pic:cNvPr id="1234490295" name="Picture 40" descr="A screenshot of a number game&#10;&#10;Description automatically generated"/>
+                          <pic:cNvPr id="1487187615" name="Picture 37" descr="A screenshot of a game&#10;&#10;Description automatically generated"/>
                           <pic:cNvPicPr/>
                         </pic:nvPicPr>
                         <pic:blipFill>
@@ -3407,10 +3324,10 @@
                 <w:noProof/>
               </w:rPr>
               <w:drawing>
-                <wp:inline distT="0" distB="0" distL="0" distR="0" wp14:anchorId="1B711986" wp14:editId="2970DBC2">
+                <wp:inline distT="0" distB="0" distL="0" distR="0" wp14:anchorId="597EED66" wp14:editId="16638B15">
                   <wp:extent cx="1368555" cy="1368555"/>
                   <wp:effectExtent l="0" t="0" r="3175" b="3175"/>
-                  <wp:docPr id="327176526" name="Picture 41" descr="A screenshot of a number game&#10;&#10;Description automatically generated"/>
+                  <wp:docPr id="1674506857" name="Picture 38" descr="A screenshot of a game&#10;&#10;Description automatically generated"/>
                   <wp:cNvGraphicFramePr>
                     <a:graphicFrameLocks xmlns:a="http://schemas.openxmlformats.org/drawingml/2006/main" noChangeAspect="1"/>
                   </wp:cNvGraphicFramePr>
@@ -3418,7 +3335,7 @@
                     <a:graphicData uri="http://schemas.openxmlformats.org/drawingml/2006/picture">
                       <pic:pic xmlns:pic="http://schemas.openxmlformats.org/drawingml/2006/picture">
                         <pic:nvPicPr>
-                          <pic:cNvPr id="327176526" name="Picture 41" descr="A screenshot of a number game&#10;&#10;Description automatically generated"/>
+                          <pic:cNvPr id="1674506857" name="Picture 38" descr="A screenshot of a game&#10;&#10;Description automatically generated"/>
                           <pic:cNvPicPr/>
                         </pic:nvPicPr>
                         <pic:blipFill>
@@ -3464,10 +3381,10 @@
                 <w:noProof/>
               </w:rPr>
               <w:drawing>
-                <wp:inline distT="0" distB="0" distL="0" distR="0" wp14:anchorId="0FE3B0D5" wp14:editId="050F0BE7">
+                <wp:inline distT="0" distB="0" distL="0" distR="0" wp14:anchorId="305C0E48" wp14:editId="61D3D2BE">
                   <wp:extent cx="1368555" cy="1368555"/>
                   <wp:effectExtent l="0" t="0" r="3175" b="3175"/>
-                  <wp:docPr id="2078004670" name="Picture 42" descr="A screenshot of a game&#10;&#10;Description automatically generated"/>
+                  <wp:docPr id="1041368215" name="Picture 39" descr="A screenshot of a game&#10;&#10;Description automatically generated"/>
                   <wp:cNvGraphicFramePr>
                     <a:graphicFrameLocks xmlns:a="http://schemas.openxmlformats.org/drawingml/2006/main" noChangeAspect="1"/>
                   </wp:cNvGraphicFramePr>
@@ -3475,7 +3392,7 @@
                     <a:graphicData uri="http://schemas.openxmlformats.org/drawingml/2006/picture">
                       <pic:pic xmlns:pic="http://schemas.openxmlformats.org/drawingml/2006/picture">
                         <pic:nvPicPr>
-                          <pic:cNvPr id="2078004670" name="Picture 42" descr="A screenshot of a game&#10;&#10;Description automatically generated"/>
+                          <pic:cNvPr id="1041368215" name="Picture 39" descr="A screenshot of a game&#10;&#10;Description automatically generated"/>
                           <pic:cNvPicPr/>
                         </pic:nvPicPr>
                         <pic:blipFill>
@@ -3507,6 +3424,143 @@
             </w:r>
           </w:p>
         </w:tc>
+      </w:tr>
+      <w:tr>
+        <w:trPr>
+          <w:trHeight w:val="430"/>
+        </w:trPr>
+        <w:tc>
+          <w:tcPr>
+            <w:tcW w:w="2614" w:type="dxa"/>
+            <w:vAlign w:val="center"/>
+          </w:tcPr>
+          <w:p>
+            <w:pPr>
+              <w:jc w:val="center"/>
+              <w:rPr>
+                <w:sz w:val="20"/>
+                <w:szCs w:val="18"/>
+              </w:rPr>
+            </w:pPr>
+            <w:r>
+              <w:rPr>
+                <w:sz w:val="20"/>
+                <w:szCs w:val="18"/>
+              </w:rPr>
+              <w:t>Outside in clockwise</w:t>
+            </w:r>
+          </w:p>
+        </w:tc>
+        <w:tc>
+          <w:tcPr>
+            <w:tcW w:w="2614" w:type="dxa"/>
+            <w:vAlign w:val="center"/>
+          </w:tcPr>
+          <w:p>
+            <w:pPr>
+              <w:jc w:val="center"/>
+              <w:rPr>
+                <w:sz w:val="20"/>
+                <w:szCs w:val="18"/>
+              </w:rPr>
+            </w:pPr>
+            <w:r>
+              <w:rPr>
+                <w:sz w:val="20"/>
+                <w:szCs w:val="18"/>
+              </w:rPr>
+              <w:t>Outside in anticlockwise</w:t>
+            </w:r>
+          </w:p>
+        </w:tc>
+        <w:tc>
+          <w:tcPr>
+            <w:tcW w:w="2614" w:type="dxa"/>
+            <w:vAlign w:val="center"/>
+          </w:tcPr>
+          <w:p>
+            <w:pPr>
+              <w:jc w:val="center"/>
+              <w:rPr>
+                <w:sz w:val="20"/>
+                <w:szCs w:val="18"/>
+              </w:rPr>
+            </w:pPr>
+            <w:r>
+              <w:rPr>
+                <w:sz w:val="20"/>
+                <w:szCs w:val="18"/>
+              </w:rPr>
+              <w:t xml:space="preserve">Inside out </w:t>
+            </w:r>
+            <w:r>
+              <w:rPr>
+                <w:sz w:val="20"/>
+                <w:szCs w:val="18"/>
+              </w:rPr>
+              <w:t>clockwise</w:t>
+            </w:r>
+          </w:p>
+        </w:tc>
+        <w:tc>
+          <w:tcPr>
+            <w:tcW w:w="2614" w:type="dxa"/>
+            <w:vAlign w:val="center"/>
+          </w:tcPr>
+          <w:p>
+            <w:pPr>
+              <w:jc w:val="center"/>
+              <w:rPr>
+                <w:sz w:val="20"/>
+                <w:szCs w:val="18"/>
+              </w:rPr>
+            </w:pPr>
+            <w:r>
+              <w:rPr>
+                <w:sz w:val="20"/>
+                <w:szCs w:val="18"/>
+              </w:rPr>
+              <w:t>Inside out anticlockwise</w:t>
+            </w:r>
+          </w:p>
+        </w:tc>
+      </w:tr>
+    </w:tbl>
+    <w:p>
+      <w:pPr>
+        <w:pStyle w:val="Heading2"/>
+      </w:pPr>
+      <w:r>
+        <w:t>Zigzag</w:t>
+      </w:r>
+      <w:r>
+        <w:t xml:space="preserve"> traversal</w:t>
+      </w:r>
+    </w:p>
+    <w:tbl>
+      <w:tblPr>
+        <w:tblStyle w:val="TableGrid"/>
+        <w:tblW w:w="0" w:type="auto"/>
+        <w:tblBorders>
+          <w:top w:val="single" w:sz="4" w:space="0" w:color="808080" w:themeColor="background1" w:themeShade="80"/>
+          <w:left w:val="single" w:sz="4" w:space="0" w:color="808080" w:themeColor="background1" w:themeShade="80"/>
+          <w:bottom w:val="single" w:sz="4" w:space="0" w:color="808080" w:themeColor="background1" w:themeShade="80"/>
+          <w:right w:val="single" w:sz="4" w:space="0" w:color="808080" w:themeColor="background1" w:themeShade="80"/>
+          <w:insideH w:val="single" w:sz="4" w:space="0" w:color="808080" w:themeColor="background1" w:themeShade="80"/>
+          <w:insideV w:val="single" w:sz="4" w:space="0" w:color="808080" w:themeColor="background1" w:themeShade="80"/>
+        </w:tblBorders>
+        <w:tblLook w:val="04A0" w:firstRow="1" w:lastRow="0" w:firstColumn="1" w:lastColumn="0" w:noHBand="0" w:noVBand="1"/>
+      </w:tblPr>
+      <w:tblGrid>
+        <w:gridCol w:w="2614"/>
+        <w:gridCol w:w="2614"/>
+        <w:gridCol w:w="2614"/>
+        <w:gridCol w:w="2614"/>
+      </w:tblGrid>
+      <w:tr>
+        <w:trPr>
+          <w:trHeight w:val="2426"/>
+        </w:trPr>
         <w:tc>
           <w:tcPr>
             <w:tcW w:w="2614" w:type="dxa"/>
@@ -3521,10 +3575,10 @@
                 <w:noProof/>
               </w:rPr>
               <w:drawing>
-                <wp:inline distT="0" distB="0" distL="0" distR="0" wp14:anchorId="2B83F5FE" wp14:editId="361884B8">
+                <wp:inline distT="0" distB="0" distL="0" distR="0" wp14:anchorId="42B9B79F" wp14:editId="6B669174">
                   <wp:extent cx="1368555" cy="1368555"/>
                   <wp:effectExtent l="0" t="0" r="3175" b="3175"/>
-                  <wp:docPr id="486992784" name="Picture 43" descr="A screenshot of a number game&#10;&#10;Description automatically generated"/>
+                  <wp:docPr id="1234490295" name="Picture 40" descr="A screenshot of a number game&#10;&#10;Description automatically generated"/>
                   <wp:cNvGraphicFramePr>
                     <a:graphicFrameLocks xmlns:a="http://schemas.openxmlformats.org/drawingml/2006/main" noChangeAspect="1"/>
                   </wp:cNvGraphicFramePr>
@@ -3532,7 +3586,7 @@
                     <a:graphicData uri="http://schemas.openxmlformats.org/drawingml/2006/picture">
                       <pic:pic xmlns:pic="http://schemas.openxmlformats.org/drawingml/2006/picture">
                         <pic:nvPicPr>
-                          <pic:cNvPr id="486992784" name="Picture 43" descr="A screenshot of a number game&#10;&#10;Description automatically generated"/>
+                          <pic:cNvPr id="1234490295" name="Picture 40" descr="A screenshot of a number game&#10;&#10;Description automatically generated"/>
                           <pic:cNvPicPr/>
                         </pic:nvPicPr>
                         <pic:blipFill>
@@ -3564,156 +3618,24 @@
             </w:r>
           </w:p>
         </w:tc>
-      </w:tr>
-      <w:tr>
-        <w:trPr>
-          <w:trHeight w:val="616"/>
-        </w:trPr>
-        <w:tc>
-          <w:tcPr>
-            <w:tcW w:w="2614" w:type="dxa"/>
-            <w:vAlign w:val="center"/>
-          </w:tcPr>
-          <w:p>
-            <w:pPr>
-              <w:jc w:val="center"/>
-              <w:rPr>
-                <w:sz w:val="20"/>
-                <w:szCs w:val="18"/>
-              </w:rPr>
-            </w:pPr>
-            <w:r>
-              <w:rPr>
-                <w:sz w:val="20"/>
-                <w:szCs w:val="18"/>
-              </w:rPr>
-              <w:t>Top-left to bottom-right</w:t>
-            </w:r>
-            <w:r>
-              <w:rPr>
-                <w:sz w:val="20"/>
-                <w:szCs w:val="18"/>
-              </w:rPr>
-              <w:t>, column first</w:t>
-            </w:r>
-          </w:p>
-        </w:tc>
-        <w:tc>
-          <w:tcPr>
-            <w:tcW w:w="2614" w:type="dxa"/>
-            <w:vAlign w:val="center"/>
-          </w:tcPr>
-          <w:p>
-            <w:pPr>
-              <w:jc w:val="center"/>
-              <w:rPr>
-                <w:sz w:val="20"/>
-                <w:szCs w:val="18"/>
-              </w:rPr>
-            </w:pPr>
-            <w:r>
-              <w:rPr>
-                <w:sz w:val="20"/>
-                <w:szCs w:val="18"/>
-              </w:rPr>
-              <w:t>Top-right to bottom-left</w:t>
-            </w:r>
-            <w:r>
-              <w:rPr>
-                <w:sz w:val="20"/>
-                <w:szCs w:val="18"/>
-              </w:rPr>
-              <w:t>, column first</w:t>
-            </w:r>
-          </w:p>
-        </w:tc>
-        <w:tc>
-          <w:tcPr>
-            <w:tcW w:w="2614" w:type="dxa"/>
-            <w:vAlign w:val="center"/>
-          </w:tcPr>
-          <w:p>
-            <w:pPr>
-              <w:jc w:val="center"/>
-              <w:rPr>
-                <w:sz w:val="20"/>
-                <w:szCs w:val="18"/>
-              </w:rPr>
-            </w:pPr>
-            <w:r>
-              <w:rPr>
-                <w:sz w:val="20"/>
-                <w:szCs w:val="18"/>
-              </w:rPr>
-              <w:t>Bottom-right to top-left</w:t>
-            </w:r>
-            <w:r>
-              <w:rPr>
-                <w:sz w:val="20"/>
-                <w:szCs w:val="18"/>
-              </w:rPr>
-              <w:t>, column first</w:t>
-            </w:r>
-          </w:p>
-        </w:tc>
-        <w:tc>
-          <w:tcPr>
-            <w:tcW w:w="2614" w:type="dxa"/>
-            <w:vAlign w:val="center"/>
-          </w:tcPr>
-          <w:p>
-            <w:pPr>
-              <w:jc w:val="center"/>
-              <w:rPr>
-                <w:sz w:val="20"/>
-                <w:szCs w:val="18"/>
-              </w:rPr>
-            </w:pPr>
-            <w:r>
-              <w:rPr>
-                <w:sz w:val="20"/>
-                <w:szCs w:val="18"/>
-              </w:rPr>
-              <w:t>Bottom-left to top-right</w:t>
-            </w:r>
-            <w:r>
-              <w:rPr>
-                <w:sz w:val="20"/>
-                <w:szCs w:val="18"/>
-              </w:rPr>
-              <w:t>, column first</w:t>
-            </w:r>
-          </w:p>
-        </w:tc>
-      </w:tr>
-      <w:tr>
-        <w:trPr>
-          <w:trHeight w:val="2427"/>
-        </w:trPr>
-        <w:tc>
-          <w:tcPr>
-            <w:tcW w:w="2614" w:type="dxa"/>
-            <w:vAlign w:val="center"/>
-          </w:tcPr>
-          <w:p>
-            <w:pPr>
-              <w:jc w:val="center"/>
-              <w:rPr>
-                <w:sz w:val="20"/>
-                <w:szCs w:val="18"/>
-              </w:rPr>
+        <w:tc>
+          <w:tcPr>
+            <w:tcW w:w="2614" w:type="dxa"/>
+            <w:vAlign w:val="center"/>
+          </w:tcPr>
+          <w:p>
+            <w:pPr>
+              <w:jc w:val="center"/>
             </w:pPr>
             <w:r>
               <w:rPr>
                 <w:noProof/>
-                <w:sz w:val="20"/>
-                <w:szCs w:val="18"/>
               </w:rPr>
               <w:drawing>
-                <wp:inline distT="0" distB="0" distL="0" distR="0" wp14:anchorId="7DDEC020" wp14:editId="696947DB">
+                <wp:inline distT="0" distB="0" distL="0" distR="0" wp14:anchorId="1B711986" wp14:editId="2970DBC2">
                   <wp:extent cx="1368555" cy="1368555"/>
                   <wp:effectExtent l="0" t="0" r="3175" b="3175"/>
-                  <wp:docPr id="1810391558" name="Picture 44" descr="A screenshot of a number game&#10;&#10;Description automatically generated"/>
+                  <wp:docPr id="327176526" name="Picture 41" descr="A screenshot of a number game&#10;&#10;Description automatically generated"/>
                   <wp:cNvGraphicFramePr>
                     <a:graphicFrameLocks xmlns:a="http://schemas.openxmlformats.org/drawingml/2006/main" noChangeAspect="1"/>
                   </wp:cNvGraphicFramePr>
@@ -3721,7 +3643,7 @@
                     <a:graphicData uri="http://schemas.openxmlformats.org/drawingml/2006/picture">
                       <pic:pic xmlns:pic="http://schemas.openxmlformats.org/drawingml/2006/picture">
                         <pic:nvPicPr>
-                          <pic:cNvPr id="1810391558" name="Picture 44" descr="A screenshot of a number game&#10;&#10;Description automatically generated"/>
+                          <pic:cNvPr id="327176526" name="Picture 41" descr="A screenshot of a number game&#10;&#10;Description automatically generated"/>
                           <pic:cNvPicPr/>
                         </pic:nvPicPr>
                         <pic:blipFill>
@@ -3761,22 +3683,16 @@
           <w:p>
             <w:pPr>
               <w:jc w:val="center"/>
-              <w:rPr>
-                <w:sz w:val="20"/>
-                <w:szCs w:val="18"/>
-              </w:rPr>
             </w:pPr>
             <w:r>
               <w:rPr>
                 <w:noProof/>
-                <w:sz w:val="20"/>
-                <w:szCs w:val="18"/>
               </w:rPr>
               <w:drawing>
-                <wp:inline distT="0" distB="0" distL="0" distR="0" wp14:anchorId="13E6EB75" wp14:editId="0F8EC98B">
+                <wp:inline distT="0" distB="0" distL="0" distR="0" wp14:anchorId="0FE3B0D5" wp14:editId="050F0BE7">
                   <wp:extent cx="1368555" cy="1368555"/>
                   <wp:effectExtent l="0" t="0" r="3175" b="3175"/>
-                  <wp:docPr id="573337729" name="Picture 45" descr="A screenshot of a number game&#10;&#10;Description automatically generated"/>
+                  <wp:docPr id="2078004670" name="Picture 42" descr="A screenshot of a game&#10;&#10;Description automatically generated"/>
                   <wp:cNvGraphicFramePr>
                     <a:graphicFrameLocks xmlns:a="http://schemas.openxmlformats.org/drawingml/2006/main" noChangeAspect="1"/>
                   </wp:cNvGraphicFramePr>
@@ -3784,7 +3700,7 @@
                     <a:graphicData uri="http://schemas.openxmlformats.org/drawingml/2006/picture">
                       <pic:pic xmlns:pic="http://schemas.openxmlformats.org/drawingml/2006/picture">
                         <pic:nvPicPr>
-                          <pic:cNvPr id="573337729" name="Picture 45" descr="A screenshot of a number game&#10;&#10;Description automatically generated"/>
+                          <pic:cNvPr id="2078004670" name="Picture 42" descr="A screenshot of a game&#10;&#10;Description automatically generated"/>
                           <pic:cNvPicPr/>
                         </pic:nvPicPr>
                         <pic:blipFill>
@@ -3824,22 +3740,16 @@
           <w:p>
             <w:pPr>
               <w:jc w:val="center"/>
-              <w:rPr>
-                <w:sz w:val="20"/>
-                <w:szCs w:val="18"/>
-              </w:rPr>
             </w:pPr>
             <w:r>
               <w:rPr>
                 <w:noProof/>
-                <w:sz w:val="20"/>
-                <w:szCs w:val="18"/>
               </w:rPr>
               <w:drawing>
-                <wp:inline distT="0" distB="0" distL="0" distR="0" wp14:anchorId="4661A8AA" wp14:editId="203D91E9">
+                <wp:inline distT="0" distB="0" distL="0" distR="0" wp14:anchorId="2B83F5FE" wp14:editId="361884B8">
                   <wp:extent cx="1368555" cy="1368555"/>
                   <wp:effectExtent l="0" t="0" r="3175" b="3175"/>
-                  <wp:docPr id="690930470" name="Picture 46" descr="A screenshot of a game&#10;&#10;Description automatically generated"/>
+                  <wp:docPr id="486992784" name="Picture 43" descr="A screenshot of a number game&#10;&#10;Description automatically generated"/>
                   <wp:cNvGraphicFramePr>
                     <a:graphicFrameLocks xmlns:a="http://schemas.openxmlformats.org/drawingml/2006/main" noChangeAspect="1"/>
                   </wp:cNvGraphicFramePr>
@@ -3847,7 +3757,7 @@
                     <a:graphicData uri="http://schemas.openxmlformats.org/drawingml/2006/picture">
                       <pic:pic xmlns:pic="http://schemas.openxmlformats.org/drawingml/2006/picture">
                         <pic:nvPicPr>
-                          <pic:cNvPr id="690930470" name="Picture 46" descr="A screenshot of a game&#10;&#10;Description automatically generated"/>
+                          <pic:cNvPr id="486992784" name="Picture 43" descr="A screenshot of a number game&#10;&#10;Description automatically generated"/>
                           <pic:cNvPicPr/>
                         </pic:nvPicPr>
                         <pic:blipFill>
@@ -3879,6 +3789,321 @@
             </w:r>
           </w:p>
         </w:tc>
+      </w:tr>
+      <w:tr>
+        <w:trPr>
+          <w:trHeight w:val="616"/>
+        </w:trPr>
+        <w:tc>
+          <w:tcPr>
+            <w:tcW w:w="2614" w:type="dxa"/>
+            <w:vAlign w:val="center"/>
+          </w:tcPr>
+          <w:p>
+            <w:pPr>
+              <w:jc w:val="center"/>
+              <w:rPr>
+                <w:sz w:val="20"/>
+                <w:szCs w:val="18"/>
+              </w:rPr>
+            </w:pPr>
+            <w:r>
+              <w:rPr>
+                <w:sz w:val="20"/>
+                <w:szCs w:val="18"/>
+              </w:rPr>
+              <w:t>Top-left to bottom-right</w:t>
+            </w:r>
+            <w:r>
+              <w:rPr>
+                <w:sz w:val="20"/>
+                <w:szCs w:val="18"/>
+              </w:rPr>
+              <w:t>, column first</w:t>
+            </w:r>
+          </w:p>
+        </w:tc>
+        <w:tc>
+          <w:tcPr>
+            <w:tcW w:w="2614" w:type="dxa"/>
+            <w:vAlign w:val="center"/>
+          </w:tcPr>
+          <w:p>
+            <w:pPr>
+              <w:jc w:val="center"/>
+              <w:rPr>
+                <w:sz w:val="20"/>
+                <w:szCs w:val="18"/>
+              </w:rPr>
+            </w:pPr>
+            <w:r>
+              <w:rPr>
+                <w:sz w:val="20"/>
+                <w:szCs w:val="18"/>
+              </w:rPr>
+              <w:t>Top-right to bottom-left</w:t>
+            </w:r>
+            <w:r>
+              <w:rPr>
+                <w:sz w:val="20"/>
+                <w:szCs w:val="18"/>
+              </w:rPr>
+              <w:t>, column first</w:t>
+            </w:r>
+          </w:p>
+        </w:tc>
+        <w:tc>
+          <w:tcPr>
+            <w:tcW w:w="2614" w:type="dxa"/>
+            <w:vAlign w:val="center"/>
+          </w:tcPr>
+          <w:p>
+            <w:pPr>
+              <w:jc w:val="center"/>
+              <w:rPr>
+                <w:sz w:val="20"/>
+                <w:szCs w:val="18"/>
+              </w:rPr>
+            </w:pPr>
+            <w:r>
+              <w:rPr>
+                <w:sz w:val="20"/>
+                <w:szCs w:val="18"/>
+              </w:rPr>
+              <w:t>Bottom-right to top-left</w:t>
+            </w:r>
+            <w:r>
+              <w:rPr>
+                <w:sz w:val="20"/>
+                <w:szCs w:val="18"/>
+              </w:rPr>
+              <w:t>, column first</w:t>
+            </w:r>
+          </w:p>
+        </w:tc>
+        <w:tc>
+          <w:tcPr>
+            <w:tcW w:w="2614" w:type="dxa"/>
+            <w:vAlign w:val="center"/>
+          </w:tcPr>
+          <w:p>
+            <w:pPr>
+              <w:jc w:val="center"/>
+              <w:rPr>
+                <w:sz w:val="20"/>
+                <w:szCs w:val="18"/>
+              </w:rPr>
+            </w:pPr>
+            <w:r>
+              <w:rPr>
+                <w:sz w:val="20"/>
+                <w:szCs w:val="18"/>
+              </w:rPr>
+              <w:t>Bottom-left to top-right</w:t>
+            </w:r>
+            <w:r>
+              <w:rPr>
+                <w:sz w:val="20"/>
+                <w:szCs w:val="18"/>
+              </w:rPr>
+              <w:t>, column first</w:t>
+            </w:r>
+          </w:p>
+        </w:tc>
+      </w:tr>
+      <w:tr>
+        <w:trPr>
+          <w:trHeight w:val="2427"/>
+        </w:trPr>
+        <w:tc>
+          <w:tcPr>
+            <w:tcW w:w="2614" w:type="dxa"/>
+            <w:vAlign w:val="center"/>
+          </w:tcPr>
+          <w:p>
+            <w:pPr>
+              <w:jc w:val="center"/>
+              <w:rPr>
+                <w:sz w:val="20"/>
+                <w:szCs w:val="18"/>
+              </w:rPr>
+            </w:pPr>
+            <w:r>
+              <w:rPr>
+                <w:noProof/>
+                <w:sz w:val="20"/>
+                <w:szCs w:val="18"/>
+              </w:rPr>
+              <w:drawing>
+                <wp:inline distT="0" distB="0" distL="0" distR="0" wp14:anchorId="7DDEC020" wp14:editId="696947DB">
+                  <wp:extent cx="1368555" cy="1368555"/>
+                  <wp:effectExtent l="0" t="0" r="3175" b="3175"/>
+                  <wp:docPr id="1810391558" name="Picture 44" descr="A screenshot of a number game&#10;&#10;Description automatically generated"/>
+                  <wp:cNvGraphicFramePr>
+                    <a:graphicFrameLocks xmlns:a="http://schemas.openxmlformats.org/drawingml/2006/main" noChangeAspect="1"/>
+                  </wp:cNvGraphicFramePr>
+                  <a:graphic xmlns:a="http://schemas.openxmlformats.org/drawingml/2006/main">
+                    <a:graphicData uri="http://schemas.openxmlformats.org/drawingml/2006/picture">
+                      <pic:pic xmlns:pic="http://schemas.openxmlformats.org/drawingml/2006/picture">
+                        <pic:nvPicPr>
+                          <pic:cNvPr id="1810391558" name="Picture 44" descr="A screenshot of a number game&#10;&#10;Description automatically generated"/>
+                          <pic:cNvPicPr/>
+                        </pic:nvPicPr>
+                        <pic:blipFill>
+                          <a:blip r:embed="rId42" cstate="print">
+                            <a:extLst>
+                              <a:ext uri="{28A0092B-C50C-407E-A947-70E740481C1C}">
+                                <a14:useLocalDpi xmlns:a14="http://schemas.microsoft.com/office/drawing/2010/main" val="0"/>
+                              </a:ext>
+                            </a:extLst>
+                          </a:blip>
+                          <a:stretch>
+                            <a:fillRect/>
+                          </a:stretch>
+                        </pic:blipFill>
+                        <pic:spPr>
+                          <a:xfrm>
+                            <a:off x="0" y="0"/>
+                            <a:ext cx="1368555" cy="1368555"/>
+                          </a:xfrm>
+                          <a:prstGeom prst="rect">
+                            <a:avLst/>
+                          </a:prstGeom>
+                        </pic:spPr>
+                      </pic:pic>
+                    </a:graphicData>
+                  </a:graphic>
+                </wp:inline>
+              </w:drawing>
+            </w:r>
+          </w:p>
+        </w:tc>
+        <w:tc>
+          <w:tcPr>
+            <w:tcW w:w="2614" w:type="dxa"/>
+            <w:vAlign w:val="center"/>
+          </w:tcPr>
+          <w:p>
+            <w:pPr>
+              <w:jc w:val="center"/>
+              <w:rPr>
+                <w:sz w:val="20"/>
+                <w:szCs w:val="18"/>
+              </w:rPr>
+            </w:pPr>
+            <w:r>
+              <w:rPr>
+                <w:noProof/>
+                <w:sz w:val="20"/>
+                <w:szCs w:val="18"/>
+              </w:rPr>
+              <w:drawing>
+                <wp:inline distT="0" distB="0" distL="0" distR="0" wp14:anchorId="13E6EB75" wp14:editId="0F8EC98B">
+                  <wp:extent cx="1368555" cy="1368555"/>
+                  <wp:effectExtent l="0" t="0" r="3175" b="3175"/>
+                  <wp:docPr id="573337729" name="Picture 45" descr="A screenshot of a number game&#10;&#10;Description automatically generated"/>
+                  <wp:cNvGraphicFramePr>
+                    <a:graphicFrameLocks xmlns:a="http://schemas.openxmlformats.org/drawingml/2006/main" noChangeAspect="1"/>
+                  </wp:cNvGraphicFramePr>
+                  <a:graphic xmlns:a="http://schemas.openxmlformats.org/drawingml/2006/main">
+                    <a:graphicData uri="http://schemas.openxmlformats.org/drawingml/2006/picture">
+                      <pic:pic xmlns:pic="http://schemas.openxmlformats.org/drawingml/2006/picture">
+                        <pic:nvPicPr>
+                          <pic:cNvPr id="573337729" name="Picture 45" descr="A screenshot of a number game&#10;&#10;Description automatically generated"/>
+                          <pic:cNvPicPr/>
+                        </pic:nvPicPr>
+                        <pic:blipFill>
+                          <a:blip r:embed="rId43" cstate="print">
+                            <a:extLst>
+                              <a:ext uri="{28A0092B-C50C-407E-A947-70E740481C1C}">
+                                <a14:useLocalDpi xmlns:a14="http://schemas.microsoft.com/office/drawing/2010/main" val="0"/>
+                              </a:ext>
+                            </a:extLst>
+                          </a:blip>
+                          <a:stretch>
+                            <a:fillRect/>
+                          </a:stretch>
+                        </pic:blipFill>
+                        <pic:spPr>
+                          <a:xfrm>
+                            <a:off x="0" y="0"/>
+                            <a:ext cx="1368555" cy="1368555"/>
+                          </a:xfrm>
+                          <a:prstGeom prst="rect">
+                            <a:avLst/>
+                          </a:prstGeom>
+                        </pic:spPr>
+                      </pic:pic>
+                    </a:graphicData>
+                  </a:graphic>
+                </wp:inline>
+              </w:drawing>
+            </w:r>
+          </w:p>
+        </w:tc>
+        <w:tc>
+          <w:tcPr>
+            <w:tcW w:w="2614" w:type="dxa"/>
+            <w:vAlign w:val="center"/>
+          </w:tcPr>
+          <w:p>
+            <w:pPr>
+              <w:jc w:val="center"/>
+              <w:rPr>
+                <w:sz w:val="20"/>
+                <w:szCs w:val="18"/>
+              </w:rPr>
+            </w:pPr>
+            <w:r>
+              <w:rPr>
+                <w:noProof/>
+                <w:sz w:val="20"/>
+                <w:szCs w:val="18"/>
+              </w:rPr>
+              <w:drawing>
+                <wp:inline distT="0" distB="0" distL="0" distR="0" wp14:anchorId="4661A8AA" wp14:editId="203D91E9">
+                  <wp:extent cx="1368555" cy="1368555"/>
+                  <wp:effectExtent l="0" t="0" r="3175" b="3175"/>
+                  <wp:docPr id="690930470" name="Picture 46" descr="A screenshot of a game&#10;&#10;Description automatically generated"/>
+                  <wp:cNvGraphicFramePr>
+                    <a:graphicFrameLocks xmlns:a="http://schemas.openxmlformats.org/drawingml/2006/main" noChangeAspect="1"/>
+                  </wp:cNvGraphicFramePr>
+                  <a:graphic xmlns:a="http://schemas.openxmlformats.org/drawingml/2006/main">
+                    <a:graphicData uri="http://schemas.openxmlformats.org/drawingml/2006/picture">
+                      <pic:pic xmlns:pic="http://schemas.openxmlformats.org/drawingml/2006/picture">
+                        <pic:nvPicPr>
+                          <pic:cNvPr id="690930470" name="Picture 46" descr="A screenshot of a game&#10;&#10;Description automatically generated"/>
+                          <pic:cNvPicPr/>
+                        </pic:nvPicPr>
+                        <pic:blipFill>
+                          <a:blip r:embed="rId44" cstate="print">
+                            <a:extLst>
+                              <a:ext uri="{28A0092B-C50C-407E-A947-70E740481C1C}">
+                                <a14:useLocalDpi xmlns:a14="http://schemas.microsoft.com/office/drawing/2010/main" val="0"/>
+                              </a:ext>
+                            </a:extLst>
+                          </a:blip>
+                          <a:stretch>
+                            <a:fillRect/>
+                          </a:stretch>
+                        </pic:blipFill>
+                        <pic:spPr>
+                          <a:xfrm>
+                            <a:off x="0" y="0"/>
+                            <a:ext cx="1368555" cy="1368555"/>
+                          </a:xfrm>
+                          <a:prstGeom prst="rect">
+                            <a:avLst/>
+                          </a:prstGeom>
+                        </pic:spPr>
+                      </pic:pic>
+                    </a:graphicData>
+                  </a:graphic>
+                </wp:inline>
+              </w:drawing>
+            </w:r>
+          </w:p>
+        </w:tc>
         <w:tc>
           <w:tcPr>
             <w:tcW w:w="2614" w:type="dxa"/>
@@ -3914,7 +4139,7 @@
                           <pic:cNvPicPr/>
                         </pic:nvPicPr>
                         <pic:blipFill>
-                          <a:blip r:embed="rId42" cstate="print">
+                          <a:blip r:embed="rId45" cstate="print">
                             <a:extLst>
                               <a:ext uri="{28A0092B-C50C-407E-A947-70E740481C1C}">
                                 <a14:useLocalDpi xmlns:a14="http://schemas.microsoft.com/office/drawing/2010/main" val="0"/>
@@ -5618,6 +5843,7 @@
   <w:style w:type="character" w:default="1" w:styleId="DefaultParagraphFont">
     <w:name w:val="Default Paragraph Font"/>
     <w:uiPriority w:val="1"/>
+    <w:semiHidden/>
     <w:unhideWhenUsed/>
   </w:style>
   <w:style w:type="table" w:default="1" w:styleId="TableNormal">

</xml_diff>